<commit_message>
Updated Job descriptions, added new transcript
</commit_message>
<xml_diff>
--- a/Resumes/Aksh_Ravishankar_CoverLetter.docx
+++ b/Resumes/Aksh_Ravishankar_CoverLetter.docx
@@ -125,25 +125,34 @@
           <w:sz w:val="22"/>
           <w:szCs w:val="22"/>
         </w:rPr>
-        <w:t xml:space="preserve"> and background</w:t>
-      </w:r>
-      <w:r>
-        <w:rPr>
-          <w:rFonts w:ascii="Segoe UI" w:hAnsi="Segoe UI" w:cs="Segoe UI"/>
-          <w:color w:val="221F1F"/>
-          <w:sz w:val="22"/>
-          <w:szCs w:val="22"/>
-        </w:rPr>
-        <w:t xml:space="preserve"> in </w:t>
-      </w:r>
-      <w:r>
-        <w:rPr>
-          <w:rFonts w:ascii="Segoe UI" w:hAnsi="Segoe UI" w:cs="Segoe UI"/>
-          <w:color w:val="221F1F"/>
-          <w:sz w:val="22"/>
-          <w:szCs w:val="22"/>
-        </w:rPr>
-        <w:t>national defense</w:t>
+        <w:t xml:space="preserve"> </w:t>
+      </w:r>
+      <w:r>
+        <w:rPr>
+          <w:rFonts w:ascii="Segoe UI" w:hAnsi="Segoe UI" w:cs="Segoe UI"/>
+          <w:color w:val="221F1F"/>
+          <w:sz w:val="22"/>
+          <w:szCs w:val="22"/>
+        </w:rPr>
+        <w:t xml:space="preserve">in </w:t>
+      </w:r>
+      <w:r>
+        <w:rPr>
+          <w:rFonts w:ascii="Segoe UI" w:hAnsi="Segoe UI" w:cs="Segoe UI"/>
+          <w:color w:val="221F1F"/>
+          <w:sz w:val="22"/>
+          <w:szCs w:val="22"/>
+        </w:rPr>
+        <w:t xml:space="preserve">improving industry processes using </w:t>
+      </w:r>
+      <w:r>
+        <w:rPr>
+          <w:rFonts w:ascii="Segoe UI" w:hAnsi="Segoe UI" w:cs="Segoe UI"/>
+          <w:color w:val="221F1F"/>
+          <w:sz w:val="22"/>
+          <w:szCs w:val="22"/>
+        </w:rPr>
+        <w:t>technology</w:t>
       </w:r>
       <w:r>
         <w:rPr>
@@ -161,25 +170,43 @@
           <w:sz w:val="22"/>
           <w:szCs w:val="22"/>
         </w:rPr>
-        <w:t xml:space="preserve"> I would like to be considered for the </w:t>
-      </w:r>
-      <w:r>
-        <w:rPr>
-          <w:rFonts w:ascii="Segoe UI" w:hAnsi="Segoe UI" w:cs="Segoe UI"/>
-          <w:color w:val="221F1F"/>
-          <w:sz w:val="22"/>
-          <w:szCs w:val="22"/>
-        </w:rPr>
-        <w:t>J</w:t>
-      </w:r>
-      <w:r>
-        <w:rPr>
-          <w:rFonts w:ascii="Segoe UI" w:hAnsi="Segoe UI" w:cs="Segoe UI"/>
-          <w:color w:val="221F1F"/>
-          <w:sz w:val="22"/>
-          <w:szCs w:val="22"/>
-        </w:rPr>
-        <w:t>unior Java developer</w:t>
+        <w:t xml:space="preserve"> I would like to be considered for </w:t>
+      </w:r>
+      <w:r>
+        <w:rPr>
+          <w:rFonts w:ascii="Segoe UI" w:hAnsi="Segoe UI" w:cs="Segoe UI"/>
+          <w:color w:val="221F1F"/>
+          <w:sz w:val="22"/>
+          <w:szCs w:val="22"/>
+        </w:rPr>
+        <w:t>a</w:t>
+      </w:r>
+      <w:r>
+        <w:rPr>
+          <w:rFonts w:ascii="Segoe UI" w:hAnsi="Segoe UI" w:cs="Segoe UI"/>
+          <w:color w:val="221F1F"/>
+          <w:sz w:val="22"/>
+          <w:szCs w:val="22"/>
+        </w:rPr>
+        <w:t xml:space="preserve"> Software E</w:t>
+      </w:r>
+      <w:r>
+        <w:rPr>
+          <w:rFonts w:ascii="Segoe UI" w:hAnsi="Segoe UI" w:cs="Segoe UI"/>
+          <w:color w:val="221F1F"/>
+          <w:sz w:val="22"/>
+          <w:szCs w:val="22"/>
+        </w:rPr>
+        <w:t>ngineer position</w:t>
+      </w:r>
+      <w:r>
+        <w:rPr>
+          <w:rFonts w:ascii="Segoe UI" w:hAnsi="Segoe UI" w:cs="Segoe UI"/>
+          <w:color w:val="221F1F"/>
+          <w:sz w:val="22"/>
+          <w:szCs w:val="22"/>
+        </w:rPr>
+        <w:t xml:space="preserve"> at</w:t>
       </w:r>
       <w:r>
         <w:rPr>
@@ -197,16 +224,7 @@
           <w:sz w:val="22"/>
           <w:szCs w:val="22"/>
         </w:rPr>
-        <w:t>position at</w:t>
-      </w:r>
-      <w:r>
-        <w:rPr>
-          <w:rFonts w:ascii="Segoe UI" w:hAnsi="Segoe UI" w:cs="Segoe UI"/>
-          <w:color w:val="221F1F"/>
-          <w:sz w:val="22"/>
-          <w:szCs w:val="22"/>
-        </w:rPr>
-        <w:t xml:space="preserve"> Infosys</w:t>
+        <w:t>Bose</w:t>
       </w:r>
       <w:r>
         <w:rPr>
@@ -374,7 +392,43 @@
           <w:sz w:val="22"/>
           <w:szCs w:val="22"/>
         </w:rPr>
-        <w:t xml:space="preserve"> industry. Recently, I worked with a team of students to build a Lane Following system for an autonomous car using a computer vision approach. We built a neural network to recognize various lane boundaries and will be using a live video stream from the vehicle to stay within the detected boundaries while driving. This was made possible using the Nvidia Jetson to be able to perform real-time analysis of live video and provide results locally, without an internet connection. Industries and consumers have a lot to gain from these new technologies, and I am interested in connecting people to what will best fit their needs. </w:t>
+        <w:t xml:space="preserve"> industry. Recently, I worked with a team of students to build a Lane Following system for an autonomous car using a computer vision approach. We built a neural network to recognize various lane boundaries and will be using a live video stream from the vehicle to stay within the detected boundaries while driving. This was made possible using the Nvidia Jetson to be able to perform real-time analysis of live video and provide results locally, without an internet connection. Industries and consumers have a lot to gain from these new technologies, and I am interested in connecting </w:t>
+      </w:r>
+      <w:r>
+        <w:rPr>
+          <w:rFonts w:ascii="Segoe UI" w:hAnsi="Segoe UI" w:cs="Segoe UI"/>
+          <w:color w:val="221F1F"/>
+          <w:sz w:val="22"/>
+          <w:szCs w:val="22"/>
+        </w:rPr>
+        <w:t>clients</w:t>
+      </w:r>
+      <w:r>
+        <w:rPr>
+          <w:rFonts w:ascii="Segoe UI" w:hAnsi="Segoe UI" w:cs="Segoe UI"/>
+          <w:color w:val="221F1F"/>
+          <w:sz w:val="22"/>
+          <w:szCs w:val="22"/>
+        </w:rPr>
+        <w:t xml:space="preserve"> </w:t>
+      </w:r>
+      <w:r>
+        <w:rPr>
+          <w:rFonts w:ascii="Segoe UI" w:hAnsi="Segoe UI" w:cs="Segoe UI"/>
+          <w:color w:val="221F1F"/>
+          <w:sz w:val="22"/>
+          <w:szCs w:val="22"/>
+        </w:rPr>
+        <w:t>and their needs</w:t>
+      </w:r>
+      <w:r>
+        <w:rPr>
+          <w:rFonts w:ascii="Segoe UI" w:hAnsi="Segoe UI" w:cs="Segoe UI"/>
+          <w:color w:val="221F1F"/>
+          <w:sz w:val="22"/>
+          <w:szCs w:val="22"/>
+        </w:rPr>
+        <w:t xml:space="preserve">. </w:t>
       </w:r>
     </w:p>
     <w:p>

</xml_diff>

<commit_message>
Cleaned up resume folder
</commit_message>
<xml_diff>
--- a/Resumes/Aksh_Ravishankar_CoverLetter.docx
+++ b/Resumes/Aksh_Ravishankar_CoverLetter.docx
@@ -224,7 +224,7 @@
           <w:sz w:val="22"/>
           <w:szCs w:val="22"/>
         </w:rPr>
-        <w:t>Lockheed Martin</w:t>
+        <w:t>Nvidia</w:t>
       </w:r>
       <w:r>
         <w:rPr>
@@ -296,7 +296,16 @@
           <w:sz w:val="22"/>
           <w:szCs w:val="22"/>
         </w:rPr>
-        <w:t xml:space="preserve">My education, my </w:t>
+        <w:t>Given m</w:t>
+      </w:r>
+      <w:r>
+        <w:rPr>
+          <w:rFonts w:ascii="Segoe UI" w:hAnsi="Segoe UI" w:cs="Segoe UI"/>
+          <w:color w:val="221F1F"/>
+          <w:sz w:val="22"/>
+          <w:szCs w:val="22"/>
+        </w:rPr>
+        <w:t xml:space="preserve">y education, my </w:t>
       </w:r>
       <w:r>
         <w:rPr>
@@ -314,7 +323,16 @@
           <w:sz w:val="22"/>
           <w:szCs w:val="22"/>
         </w:rPr>
-        <w:t xml:space="preserve">, and my passion for technology make </w:t>
+        <w:t xml:space="preserve">, and my passion for technology </w:t>
+      </w:r>
+      <w:r>
+        <w:rPr>
+          <w:rFonts w:ascii="Segoe UI" w:hAnsi="Segoe UI" w:cs="Segoe UI"/>
+          <w:color w:val="221F1F"/>
+          <w:sz w:val="22"/>
+          <w:szCs w:val="22"/>
+        </w:rPr>
+        <w:t xml:space="preserve">I believe I am </w:t>
       </w:r>
       <w:r>
         <w:rPr>
@@ -356,7 +374,25 @@
           <w:sz w:val="22"/>
           <w:szCs w:val="22"/>
         </w:rPr>
-        <w:t xml:space="preserve">As an engineering student working on various projects, I come across fascinating and </w:t>
+        <w:t xml:space="preserve">As an engineering student working on various projects, I </w:t>
+      </w:r>
+      <w:r>
+        <w:rPr>
+          <w:rFonts w:ascii="Segoe UI" w:hAnsi="Segoe UI" w:cs="Segoe UI"/>
+          <w:color w:val="221F1F"/>
+          <w:sz w:val="22"/>
+          <w:szCs w:val="22"/>
+        </w:rPr>
+        <w:t>interact with</w:t>
+      </w:r>
+      <w:r>
+        <w:rPr>
+          <w:rFonts w:ascii="Segoe UI" w:hAnsi="Segoe UI" w:cs="Segoe UI"/>
+          <w:color w:val="221F1F"/>
+          <w:sz w:val="22"/>
+          <w:szCs w:val="22"/>
+        </w:rPr>
+        <w:t xml:space="preserve"> fascinating and </w:t>
       </w:r>
       <w:r>
         <w:rPr>
@@ -401,6 +437,15 @@
           <w:sz w:val="22"/>
           <w:szCs w:val="22"/>
         </w:rPr>
+        <w:t xml:space="preserve">these </w:t>
+      </w:r>
+      <w:r>
+        <w:rPr>
+          <w:rFonts w:ascii="Segoe UI" w:hAnsi="Segoe UI" w:cs="Segoe UI"/>
+          <w:color w:val="221F1F"/>
+          <w:sz w:val="22"/>
+          <w:szCs w:val="22"/>
+        </w:rPr>
         <w:t>clients</w:t>
       </w:r>
       <w:r>
@@ -419,7 +464,16 @@
           <w:sz w:val="22"/>
           <w:szCs w:val="22"/>
         </w:rPr>
-        <w:t>and their needs</w:t>
+        <w:t>to</w:t>
+      </w:r>
+      <w:r>
+        <w:rPr>
+          <w:rFonts w:ascii="Segoe UI" w:hAnsi="Segoe UI" w:cs="Segoe UI"/>
+          <w:color w:val="221F1F"/>
+          <w:sz w:val="22"/>
+          <w:szCs w:val="22"/>
+        </w:rPr>
+        <w:t xml:space="preserve"> their needs</w:t>
       </w:r>
       <w:r>
         <w:rPr>
@@ -618,25 +672,16 @@
           <w:sz w:val="22"/>
           <w:szCs w:val="22"/>
         </w:rPr>
-        <w:t xml:space="preserve"> as a Canadian professional </w:t>
-      </w:r>
-      <w:r>
-        <w:rPr>
-          <w:rFonts w:ascii="Segoe UI" w:hAnsi="Segoe UI" w:cs="Segoe UI"/>
-          <w:color w:val="221F1F"/>
-          <w:sz w:val="22"/>
-          <w:szCs w:val="22"/>
-        </w:rPr>
-        <w:t xml:space="preserve">and </w:t>
-      </w:r>
-      <w:r>
-        <w:rPr>
-          <w:rFonts w:ascii="Segoe UI" w:hAnsi="Segoe UI" w:cs="Segoe UI"/>
-          <w:color w:val="221F1F"/>
-          <w:sz w:val="22"/>
-          <w:szCs w:val="22"/>
-        </w:rPr>
-        <w:t xml:space="preserve">citizen. </w:t>
+        <w:t xml:space="preserve"> sponsorship</w:t>
+      </w:r>
+      <w:r>
+        <w:rPr>
+          <w:rFonts w:ascii="Segoe UI" w:hAnsi="Segoe UI" w:cs="Segoe UI"/>
+          <w:color w:val="221F1F"/>
+          <w:sz w:val="22"/>
+          <w:szCs w:val="22"/>
+        </w:rPr>
+        <w:t xml:space="preserve"> as a Canadian professional. </w:t>
       </w:r>
       <w:r>
         <w:rPr>

</xml_diff>

<commit_message>
Updated grades, cover letter
</commit_message>
<xml_diff>
--- a/Resumes/Aksh_Ravishankar_CoverLetter.docx
+++ b/Resumes/Aksh_Ravishankar_CoverLetter.docx
@@ -1,6 +1,6 @@
 
 <file path=word/document.xml><?xml version="1.0" encoding="utf-8"?>
-<w:document xmlns:wpc="http://schemas.microsoft.com/office/word/2010/wordprocessingCanvas" xmlns:cx="http://schemas.microsoft.com/office/drawing/2014/chartex" xmlns:cx1="http://schemas.microsoft.com/office/drawing/2015/9/8/chartex" xmlns:cx2="http://schemas.microsoft.com/office/drawing/2015/10/21/chartex" xmlns:cx3="http://schemas.microsoft.com/office/drawing/2016/5/9/chartex" xmlns:cx4="http://schemas.microsoft.com/office/drawing/2016/5/10/chartex" xmlns:cx5="http://schemas.microsoft.com/office/drawing/2016/5/11/chartex" xmlns:cx6="http://schemas.microsoft.com/office/drawing/2016/5/12/chartex" xmlns:cx7="http://schemas.microsoft.com/office/drawing/2016/5/13/chartex" xmlns:cx8="http://schemas.microsoft.com/office/drawing/2016/5/14/chartex" xmlns:mc="http://schemas.openxmlformats.org/markup-compatibility/2006" xmlns:aink="http://schemas.microsoft.com/office/drawing/2016/ink" xmlns:am3d="http://schemas.microsoft.com/office/drawing/2017/model3d" xmlns:o="urn:schemas-microsoft-com:office:office" xmlns:oel="http://schemas.microsoft.com/office/2019/extlst" xmlns:r="http://schemas.openxmlformats.org/officeDocument/2006/relationships" xmlns:m="http://schemas.openxmlformats.org/officeDocument/2006/math" xmlns:v="urn:schemas-microsoft-com:vml" xmlns:wp14="http://schemas.microsoft.com/office/word/2010/wordprocessingDrawing" xmlns:wp="http://schemas.openxmlformats.org/drawingml/2006/wordprocessingDrawing" xmlns:w10="urn:schemas-microsoft-com:office:word" xmlns:w="http://schemas.openxmlformats.org/wordprocessingml/2006/main" xmlns:w14="http://schemas.microsoft.com/office/word/2010/wordml" xmlns:w15="http://schemas.microsoft.com/office/word/2012/wordml" xmlns:w16cex="http://schemas.microsoft.com/office/word/2018/wordml/cex" xmlns:w16cid="http://schemas.microsoft.com/office/word/2016/wordml/cid" xmlns:w16="http://schemas.microsoft.com/office/word/2018/wordml" xmlns:w16sdtdh="http://schemas.microsoft.com/office/word/2020/wordml/sdtdatahash" xmlns:w16se="http://schemas.microsoft.com/office/word/2015/wordml/symex" xmlns:wpg="http://schemas.microsoft.com/office/word/2010/wordprocessingGroup" xmlns:wpi="http://schemas.microsoft.com/office/word/2010/wordprocessingInk" xmlns:wne="http://schemas.microsoft.com/office/word/2006/wordml" xmlns:wps="http://schemas.microsoft.com/office/word/2010/wordprocessingShape" mc:Ignorable="w14 w15 w16se w16cid w16 w16cex w16sdtdh wp14">
+<w:document xmlns:wpc="http://schemas.microsoft.com/office/word/2010/wordprocessingCanvas" xmlns:cx="http://schemas.microsoft.com/office/drawing/2014/chartex" xmlns:cx1="http://schemas.microsoft.com/office/drawing/2015/9/8/chartex" xmlns:cx2="http://schemas.microsoft.com/office/drawing/2015/10/21/chartex" xmlns:cx3="http://schemas.microsoft.com/office/drawing/2016/5/9/chartex" xmlns:cx4="http://schemas.microsoft.com/office/drawing/2016/5/10/chartex" xmlns:cx5="http://schemas.microsoft.com/office/drawing/2016/5/11/chartex" xmlns:cx6="http://schemas.microsoft.com/office/drawing/2016/5/12/chartex" xmlns:cx7="http://schemas.microsoft.com/office/drawing/2016/5/13/chartex" xmlns:cx8="http://schemas.microsoft.com/office/drawing/2016/5/14/chartex" xmlns:mc="http://schemas.openxmlformats.org/markup-compatibility/2006" xmlns:aink="http://schemas.microsoft.com/office/drawing/2016/ink" xmlns:am3d="http://schemas.microsoft.com/office/drawing/2017/model3d" xmlns:o="urn:schemas-microsoft-com:office:office" xmlns:oel="http://schemas.microsoft.com/office/2019/extlst" xmlns:r="http://schemas.openxmlformats.org/officeDocument/2006/relationships" xmlns:m="http://schemas.openxmlformats.org/officeDocument/2006/math" xmlns:v="urn:schemas-microsoft-com:vml" xmlns:wp14="http://schemas.microsoft.com/office/word/2010/wordprocessingDrawing" xmlns:wp="http://schemas.openxmlformats.org/drawingml/2006/wordprocessingDrawing" xmlns:w10="urn:schemas-microsoft-com:office:word" xmlns:w="http://schemas.openxmlformats.org/wordprocessingml/2006/main" xmlns:w14="http://schemas.microsoft.com/office/word/2010/wordml" xmlns:w15="http://schemas.microsoft.com/office/word/2012/wordml" xmlns:w16cex="http://schemas.microsoft.com/office/word/2018/wordml/cex" xmlns:w16cid="http://schemas.microsoft.com/office/word/2016/wordml/cid" xmlns:w16="http://schemas.microsoft.com/office/word/2018/wordml" xmlns:w16du="http://schemas.microsoft.com/office/word/2023/wordml/word16du" xmlns:w16sdtdh="http://schemas.microsoft.com/office/word/2020/wordml/sdtdatahash" xmlns:w16se="http://schemas.microsoft.com/office/word/2015/wordml/symex" xmlns:wpg="http://schemas.microsoft.com/office/word/2010/wordprocessingGroup" xmlns:wpi="http://schemas.microsoft.com/office/word/2010/wordprocessingInk" xmlns:wne="http://schemas.microsoft.com/office/word/2006/wordml" xmlns:wps="http://schemas.microsoft.com/office/word/2010/wordprocessingShape" mc:Ignorable="w14 w15 w16se w16cid w16 w16cex w16sdtdh wp14">
   <w:body>
     <w:p>
       <w:pPr>
@@ -659,16 +659,16 @@
           <w:sz w:val="22"/>
           <w:szCs w:val="22"/>
         </w:rPr>
-        <w:t xml:space="preserve"> sponsorship</w:t>
-      </w:r>
-      <w:r>
-        <w:rPr>
-          <w:rFonts w:ascii="Segoe UI" w:hAnsi="Segoe UI" w:cs="Segoe UI"/>
-          <w:color w:val="221F1F"/>
-          <w:sz w:val="22"/>
-          <w:szCs w:val="22"/>
-        </w:rPr>
-        <w:t xml:space="preserve"> as a Canadian professional. </w:t>
+        <w:t xml:space="preserve"> </w:t>
+      </w:r>
+      <w:r>
+        <w:rPr>
+          <w:rFonts w:ascii="Segoe UI" w:hAnsi="Segoe UI" w:cs="Segoe UI"/>
+          <w:color w:val="221F1F"/>
+          <w:sz w:val="22"/>
+          <w:szCs w:val="22"/>
+        </w:rPr>
+        <w:t xml:space="preserve">as a Canadian professional. </w:t>
       </w:r>
       <w:r>
         <w:rPr>
@@ -827,7 +827,7 @@
 </file>
 
 <file path=word/endnotes.xml><?xml version="1.0" encoding="utf-8"?>
-<w:endnotes xmlns:wpc="http://schemas.microsoft.com/office/word/2010/wordprocessingCanvas" xmlns:cx="http://schemas.microsoft.com/office/drawing/2014/chartex" xmlns:cx1="http://schemas.microsoft.com/office/drawing/2015/9/8/chartex" xmlns:cx2="http://schemas.microsoft.com/office/drawing/2015/10/21/chartex" xmlns:cx3="http://schemas.microsoft.com/office/drawing/2016/5/9/chartex" xmlns:cx4="http://schemas.microsoft.com/office/drawing/2016/5/10/chartex" xmlns:cx5="http://schemas.microsoft.com/office/drawing/2016/5/11/chartex" xmlns:cx6="http://schemas.microsoft.com/office/drawing/2016/5/12/chartex" xmlns:cx7="http://schemas.microsoft.com/office/drawing/2016/5/13/chartex" xmlns:cx8="http://schemas.microsoft.com/office/drawing/2016/5/14/chartex" xmlns:mc="http://schemas.openxmlformats.org/markup-compatibility/2006" xmlns:aink="http://schemas.microsoft.com/office/drawing/2016/ink" xmlns:am3d="http://schemas.microsoft.com/office/drawing/2017/model3d" xmlns:o="urn:schemas-microsoft-com:office:office" xmlns:oel="http://schemas.microsoft.com/office/2019/extlst" xmlns:r="http://schemas.openxmlformats.org/officeDocument/2006/relationships" xmlns:m="http://schemas.openxmlformats.org/officeDocument/2006/math" xmlns:v="urn:schemas-microsoft-com:vml" xmlns:wp14="http://schemas.microsoft.com/office/word/2010/wordprocessingDrawing" xmlns:wp="http://schemas.openxmlformats.org/drawingml/2006/wordprocessingDrawing" xmlns:w10="urn:schemas-microsoft-com:office:word" xmlns:w="http://schemas.openxmlformats.org/wordprocessingml/2006/main" xmlns:w14="http://schemas.microsoft.com/office/word/2010/wordml" xmlns:w15="http://schemas.microsoft.com/office/word/2012/wordml" xmlns:w16cex="http://schemas.microsoft.com/office/word/2018/wordml/cex" xmlns:w16cid="http://schemas.microsoft.com/office/word/2016/wordml/cid" xmlns:w16="http://schemas.microsoft.com/office/word/2018/wordml" xmlns:w16sdtdh="http://schemas.microsoft.com/office/word/2020/wordml/sdtdatahash" xmlns:w16se="http://schemas.microsoft.com/office/word/2015/wordml/symex" xmlns:wpg="http://schemas.microsoft.com/office/word/2010/wordprocessingGroup" xmlns:wpi="http://schemas.microsoft.com/office/word/2010/wordprocessingInk" xmlns:wne="http://schemas.microsoft.com/office/word/2006/wordml" xmlns:wps="http://schemas.microsoft.com/office/word/2010/wordprocessingShape" mc:Ignorable="w14 w15 w16se w16cid w16 w16cex w16sdtdh wp14">
+<w:endnotes xmlns:wpc="http://schemas.microsoft.com/office/word/2010/wordprocessingCanvas" xmlns:cx="http://schemas.microsoft.com/office/drawing/2014/chartex" xmlns:cx1="http://schemas.microsoft.com/office/drawing/2015/9/8/chartex" xmlns:cx2="http://schemas.microsoft.com/office/drawing/2015/10/21/chartex" xmlns:cx3="http://schemas.microsoft.com/office/drawing/2016/5/9/chartex" xmlns:cx4="http://schemas.microsoft.com/office/drawing/2016/5/10/chartex" xmlns:cx5="http://schemas.microsoft.com/office/drawing/2016/5/11/chartex" xmlns:cx6="http://schemas.microsoft.com/office/drawing/2016/5/12/chartex" xmlns:cx7="http://schemas.microsoft.com/office/drawing/2016/5/13/chartex" xmlns:cx8="http://schemas.microsoft.com/office/drawing/2016/5/14/chartex" xmlns:mc="http://schemas.openxmlformats.org/markup-compatibility/2006" xmlns:aink="http://schemas.microsoft.com/office/drawing/2016/ink" xmlns:am3d="http://schemas.microsoft.com/office/drawing/2017/model3d" xmlns:o="urn:schemas-microsoft-com:office:office" xmlns:oel="http://schemas.microsoft.com/office/2019/extlst" xmlns:r="http://schemas.openxmlformats.org/officeDocument/2006/relationships" xmlns:m="http://schemas.openxmlformats.org/officeDocument/2006/math" xmlns:v="urn:schemas-microsoft-com:vml" xmlns:wp14="http://schemas.microsoft.com/office/word/2010/wordprocessingDrawing" xmlns:wp="http://schemas.openxmlformats.org/drawingml/2006/wordprocessingDrawing" xmlns:w10="urn:schemas-microsoft-com:office:word" xmlns:w="http://schemas.openxmlformats.org/wordprocessingml/2006/main" xmlns:w14="http://schemas.microsoft.com/office/word/2010/wordml" xmlns:w15="http://schemas.microsoft.com/office/word/2012/wordml" xmlns:w16cex="http://schemas.microsoft.com/office/word/2018/wordml/cex" xmlns:w16cid="http://schemas.microsoft.com/office/word/2016/wordml/cid" xmlns:w16="http://schemas.microsoft.com/office/word/2018/wordml" xmlns:w16du="http://schemas.microsoft.com/office/word/2023/wordml/word16du" xmlns:w16sdtdh="http://schemas.microsoft.com/office/word/2020/wordml/sdtdatahash" xmlns:w16se="http://schemas.microsoft.com/office/word/2015/wordml/symex" xmlns:wpg="http://schemas.microsoft.com/office/word/2010/wordprocessingGroup" xmlns:wpi="http://schemas.microsoft.com/office/word/2010/wordprocessingInk" xmlns:wne="http://schemas.microsoft.com/office/word/2006/wordml" xmlns:wps="http://schemas.microsoft.com/office/word/2010/wordprocessingShape" mc:Ignorable="w14 w15 w16se w16cid w16 w16cex w16sdtdh wp14">
   <w:endnote w:type="separator" w:id="-1">
     <w:p>
       <w:pPr>
@@ -852,7 +852,7 @@
 </file>
 
 <file path=word/footer1.xml><?xml version="1.0" encoding="utf-8"?>
-<w:ftr xmlns:wpc="http://schemas.microsoft.com/office/word/2010/wordprocessingCanvas" xmlns:cx="http://schemas.microsoft.com/office/drawing/2014/chartex" xmlns:cx1="http://schemas.microsoft.com/office/drawing/2015/9/8/chartex" xmlns:cx2="http://schemas.microsoft.com/office/drawing/2015/10/21/chartex" xmlns:cx3="http://schemas.microsoft.com/office/drawing/2016/5/9/chartex" xmlns:cx4="http://schemas.microsoft.com/office/drawing/2016/5/10/chartex" xmlns:cx5="http://schemas.microsoft.com/office/drawing/2016/5/11/chartex" xmlns:cx6="http://schemas.microsoft.com/office/drawing/2016/5/12/chartex" xmlns:cx7="http://schemas.microsoft.com/office/drawing/2016/5/13/chartex" xmlns:cx8="http://schemas.microsoft.com/office/drawing/2016/5/14/chartex" xmlns:mc="http://schemas.openxmlformats.org/markup-compatibility/2006" xmlns:aink="http://schemas.microsoft.com/office/drawing/2016/ink" xmlns:am3d="http://schemas.microsoft.com/office/drawing/2017/model3d" xmlns:o="urn:schemas-microsoft-com:office:office" xmlns:oel="http://schemas.microsoft.com/office/2019/extlst" xmlns:r="http://schemas.openxmlformats.org/officeDocument/2006/relationships" xmlns:m="http://schemas.openxmlformats.org/officeDocument/2006/math" xmlns:v="urn:schemas-microsoft-com:vml" xmlns:wp14="http://schemas.microsoft.com/office/word/2010/wordprocessingDrawing" xmlns:wp="http://schemas.openxmlformats.org/drawingml/2006/wordprocessingDrawing" xmlns:w10="urn:schemas-microsoft-com:office:word" xmlns:w="http://schemas.openxmlformats.org/wordprocessingml/2006/main" xmlns:w14="http://schemas.microsoft.com/office/word/2010/wordml" xmlns:w15="http://schemas.microsoft.com/office/word/2012/wordml" xmlns:w16cex="http://schemas.microsoft.com/office/word/2018/wordml/cex" xmlns:w16cid="http://schemas.microsoft.com/office/word/2016/wordml/cid" xmlns:w16="http://schemas.microsoft.com/office/word/2018/wordml" xmlns:w16sdtdh="http://schemas.microsoft.com/office/word/2020/wordml/sdtdatahash" xmlns:w16se="http://schemas.microsoft.com/office/word/2015/wordml/symex" xmlns:wpg="http://schemas.microsoft.com/office/word/2010/wordprocessingGroup" xmlns:wpi="http://schemas.microsoft.com/office/word/2010/wordprocessingInk" xmlns:wne="http://schemas.microsoft.com/office/word/2006/wordml" xmlns:wps="http://schemas.microsoft.com/office/word/2010/wordprocessingShape" mc:Ignorable="w14 w15 w16se w16cid w16 w16cex w16sdtdh wp14">
+<w:ftr xmlns:wpc="http://schemas.microsoft.com/office/word/2010/wordprocessingCanvas" xmlns:cx="http://schemas.microsoft.com/office/drawing/2014/chartex" xmlns:cx1="http://schemas.microsoft.com/office/drawing/2015/9/8/chartex" xmlns:cx2="http://schemas.microsoft.com/office/drawing/2015/10/21/chartex" xmlns:cx3="http://schemas.microsoft.com/office/drawing/2016/5/9/chartex" xmlns:cx4="http://schemas.microsoft.com/office/drawing/2016/5/10/chartex" xmlns:cx5="http://schemas.microsoft.com/office/drawing/2016/5/11/chartex" xmlns:cx6="http://schemas.microsoft.com/office/drawing/2016/5/12/chartex" xmlns:cx7="http://schemas.microsoft.com/office/drawing/2016/5/13/chartex" xmlns:cx8="http://schemas.microsoft.com/office/drawing/2016/5/14/chartex" xmlns:mc="http://schemas.openxmlformats.org/markup-compatibility/2006" xmlns:aink="http://schemas.microsoft.com/office/drawing/2016/ink" xmlns:am3d="http://schemas.microsoft.com/office/drawing/2017/model3d" xmlns:o="urn:schemas-microsoft-com:office:office" xmlns:oel="http://schemas.microsoft.com/office/2019/extlst" xmlns:r="http://schemas.openxmlformats.org/officeDocument/2006/relationships" xmlns:m="http://schemas.openxmlformats.org/officeDocument/2006/math" xmlns:v="urn:schemas-microsoft-com:vml" xmlns:wp14="http://schemas.microsoft.com/office/word/2010/wordprocessingDrawing" xmlns:wp="http://schemas.openxmlformats.org/drawingml/2006/wordprocessingDrawing" xmlns:w10="urn:schemas-microsoft-com:office:word" xmlns:w="http://schemas.openxmlformats.org/wordprocessingml/2006/main" xmlns:w14="http://schemas.microsoft.com/office/word/2010/wordml" xmlns:w15="http://schemas.microsoft.com/office/word/2012/wordml" xmlns:w16cex="http://schemas.microsoft.com/office/word/2018/wordml/cex" xmlns:w16cid="http://schemas.microsoft.com/office/word/2016/wordml/cid" xmlns:w16="http://schemas.microsoft.com/office/word/2018/wordml" xmlns:w16du="http://schemas.microsoft.com/office/word/2023/wordml/word16du" xmlns:w16sdtdh="http://schemas.microsoft.com/office/word/2020/wordml/sdtdatahash" xmlns:w16se="http://schemas.microsoft.com/office/word/2015/wordml/symex" xmlns:wpg="http://schemas.microsoft.com/office/word/2010/wordprocessingGroup" xmlns:wpi="http://schemas.microsoft.com/office/word/2010/wordprocessingInk" xmlns:wne="http://schemas.microsoft.com/office/word/2006/wordml" xmlns:wps="http://schemas.microsoft.com/office/word/2010/wordprocessingShape" mc:Ignorable="w14 w15 w16se w16cid w16 w16cex w16sdtdh wp14">
   <w:p>
     <w:pPr>
       <w:pStyle w:val="Footer"/>
@@ -863,7 +863,7 @@
 </file>
 
 <file path=word/footnotes.xml><?xml version="1.0" encoding="utf-8"?>
-<w:footnotes xmlns:wpc="http://schemas.microsoft.com/office/word/2010/wordprocessingCanvas" xmlns:cx="http://schemas.microsoft.com/office/drawing/2014/chartex" xmlns:cx1="http://schemas.microsoft.com/office/drawing/2015/9/8/chartex" xmlns:cx2="http://schemas.microsoft.com/office/drawing/2015/10/21/chartex" xmlns:cx3="http://schemas.microsoft.com/office/drawing/2016/5/9/chartex" xmlns:cx4="http://schemas.microsoft.com/office/drawing/2016/5/10/chartex" xmlns:cx5="http://schemas.microsoft.com/office/drawing/2016/5/11/chartex" xmlns:cx6="http://schemas.microsoft.com/office/drawing/2016/5/12/chartex" xmlns:cx7="http://schemas.microsoft.com/office/drawing/2016/5/13/chartex" xmlns:cx8="http://schemas.microsoft.com/office/drawing/2016/5/14/chartex" xmlns:mc="http://schemas.openxmlformats.org/markup-compatibility/2006" xmlns:aink="http://schemas.microsoft.com/office/drawing/2016/ink" xmlns:am3d="http://schemas.microsoft.com/office/drawing/2017/model3d" xmlns:o="urn:schemas-microsoft-com:office:office" xmlns:oel="http://schemas.microsoft.com/office/2019/extlst" xmlns:r="http://schemas.openxmlformats.org/officeDocument/2006/relationships" xmlns:m="http://schemas.openxmlformats.org/officeDocument/2006/math" xmlns:v="urn:schemas-microsoft-com:vml" xmlns:wp14="http://schemas.microsoft.com/office/word/2010/wordprocessingDrawing" xmlns:wp="http://schemas.openxmlformats.org/drawingml/2006/wordprocessingDrawing" xmlns:w10="urn:schemas-microsoft-com:office:word" xmlns:w="http://schemas.openxmlformats.org/wordprocessingml/2006/main" xmlns:w14="http://schemas.microsoft.com/office/word/2010/wordml" xmlns:w15="http://schemas.microsoft.com/office/word/2012/wordml" xmlns:w16cex="http://schemas.microsoft.com/office/word/2018/wordml/cex" xmlns:w16cid="http://schemas.microsoft.com/office/word/2016/wordml/cid" xmlns:w16="http://schemas.microsoft.com/office/word/2018/wordml" xmlns:w16sdtdh="http://schemas.microsoft.com/office/word/2020/wordml/sdtdatahash" xmlns:w16se="http://schemas.microsoft.com/office/word/2015/wordml/symex" xmlns:wpg="http://schemas.microsoft.com/office/word/2010/wordprocessingGroup" xmlns:wpi="http://schemas.microsoft.com/office/word/2010/wordprocessingInk" xmlns:wne="http://schemas.microsoft.com/office/word/2006/wordml" xmlns:wps="http://schemas.microsoft.com/office/word/2010/wordprocessingShape" mc:Ignorable="w14 w15 w16se w16cid w16 w16cex w16sdtdh wp14">
+<w:footnotes xmlns:wpc="http://schemas.microsoft.com/office/word/2010/wordprocessingCanvas" xmlns:cx="http://schemas.microsoft.com/office/drawing/2014/chartex" xmlns:cx1="http://schemas.microsoft.com/office/drawing/2015/9/8/chartex" xmlns:cx2="http://schemas.microsoft.com/office/drawing/2015/10/21/chartex" xmlns:cx3="http://schemas.microsoft.com/office/drawing/2016/5/9/chartex" xmlns:cx4="http://schemas.microsoft.com/office/drawing/2016/5/10/chartex" xmlns:cx5="http://schemas.microsoft.com/office/drawing/2016/5/11/chartex" xmlns:cx6="http://schemas.microsoft.com/office/drawing/2016/5/12/chartex" xmlns:cx7="http://schemas.microsoft.com/office/drawing/2016/5/13/chartex" xmlns:cx8="http://schemas.microsoft.com/office/drawing/2016/5/14/chartex" xmlns:mc="http://schemas.openxmlformats.org/markup-compatibility/2006" xmlns:aink="http://schemas.microsoft.com/office/drawing/2016/ink" xmlns:am3d="http://schemas.microsoft.com/office/drawing/2017/model3d" xmlns:o="urn:schemas-microsoft-com:office:office" xmlns:oel="http://schemas.microsoft.com/office/2019/extlst" xmlns:r="http://schemas.openxmlformats.org/officeDocument/2006/relationships" xmlns:m="http://schemas.openxmlformats.org/officeDocument/2006/math" xmlns:v="urn:schemas-microsoft-com:vml" xmlns:wp14="http://schemas.microsoft.com/office/word/2010/wordprocessingDrawing" xmlns:wp="http://schemas.openxmlformats.org/drawingml/2006/wordprocessingDrawing" xmlns:w10="urn:schemas-microsoft-com:office:word" xmlns:w="http://schemas.openxmlformats.org/wordprocessingml/2006/main" xmlns:w14="http://schemas.microsoft.com/office/word/2010/wordml" xmlns:w15="http://schemas.microsoft.com/office/word/2012/wordml" xmlns:w16cex="http://schemas.microsoft.com/office/word/2018/wordml/cex" xmlns:w16cid="http://schemas.microsoft.com/office/word/2016/wordml/cid" xmlns:w16="http://schemas.microsoft.com/office/word/2018/wordml" xmlns:w16du="http://schemas.microsoft.com/office/word/2023/wordml/word16du" xmlns:w16sdtdh="http://schemas.microsoft.com/office/word/2020/wordml/sdtdatahash" xmlns:w16se="http://schemas.microsoft.com/office/word/2015/wordml/symex" xmlns:wpg="http://schemas.microsoft.com/office/word/2010/wordprocessingGroup" xmlns:wpi="http://schemas.microsoft.com/office/word/2010/wordprocessingInk" xmlns:wne="http://schemas.microsoft.com/office/word/2006/wordml" xmlns:wps="http://schemas.microsoft.com/office/word/2010/wordprocessingShape" mc:Ignorable="w14 w15 w16se w16cid w16 w16cex w16sdtdh wp14">
   <w:footnote w:type="separator" w:id="-1">
     <w:p>
       <w:pPr>
@@ -888,7 +888,7 @@
 </file>
 
 <file path=word/header1.xml><?xml version="1.0" encoding="utf-8"?>
-<w:hdr xmlns:wpc="http://schemas.microsoft.com/office/word/2010/wordprocessingCanvas" xmlns:cx="http://schemas.microsoft.com/office/drawing/2014/chartex" xmlns:cx1="http://schemas.microsoft.com/office/drawing/2015/9/8/chartex" xmlns:cx2="http://schemas.microsoft.com/office/drawing/2015/10/21/chartex" xmlns:cx3="http://schemas.microsoft.com/office/drawing/2016/5/9/chartex" xmlns:cx4="http://schemas.microsoft.com/office/drawing/2016/5/10/chartex" xmlns:cx5="http://schemas.microsoft.com/office/drawing/2016/5/11/chartex" xmlns:cx6="http://schemas.microsoft.com/office/drawing/2016/5/12/chartex" xmlns:cx7="http://schemas.microsoft.com/office/drawing/2016/5/13/chartex" xmlns:cx8="http://schemas.microsoft.com/office/drawing/2016/5/14/chartex" xmlns:mc="http://schemas.openxmlformats.org/markup-compatibility/2006" xmlns:aink="http://schemas.microsoft.com/office/drawing/2016/ink" xmlns:am3d="http://schemas.microsoft.com/office/drawing/2017/model3d" xmlns:o="urn:schemas-microsoft-com:office:office" xmlns:oel="http://schemas.microsoft.com/office/2019/extlst" xmlns:r="http://schemas.openxmlformats.org/officeDocument/2006/relationships" xmlns:m="http://schemas.openxmlformats.org/officeDocument/2006/math" xmlns:v="urn:schemas-microsoft-com:vml" xmlns:wp14="http://schemas.microsoft.com/office/word/2010/wordprocessingDrawing" xmlns:wp="http://schemas.openxmlformats.org/drawingml/2006/wordprocessingDrawing" xmlns:w10="urn:schemas-microsoft-com:office:word" xmlns:w="http://schemas.openxmlformats.org/wordprocessingml/2006/main" xmlns:w14="http://schemas.microsoft.com/office/word/2010/wordml" xmlns:w15="http://schemas.microsoft.com/office/word/2012/wordml" xmlns:w16cex="http://schemas.microsoft.com/office/word/2018/wordml/cex" xmlns:w16cid="http://schemas.microsoft.com/office/word/2016/wordml/cid" xmlns:w16="http://schemas.microsoft.com/office/word/2018/wordml" xmlns:w16sdtdh="http://schemas.microsoft.com/office/word/2020/wordml/sdtdatahash" xmlns:w16se="http://schemas.microsoft.com/office/word/2015/wordml/symex" xmlns:wpg="http://schemas.microsoft.com/office/word/2010/wordprocessingGroup" xmlns:wpi="http://schemas.microsoft.com/office/word/2010/wordprocessingInk" xmlns:wne="http://schemas.microsoft.com/office/word/2006/wordml" xmlns:wps="http://schemas.microsoft.com/office/word/2010/wordprocessingShape" mc:Ignorable="w14 w15 w16se w16cid w16 w16cex w16sdtdh wp14">
+<w:hdr xmlns:wpc="http://schemas.microsoft.com/office/word/2010/wordprocessingCanvas" xmlns:cx="http://schemas.microsoft.com/office/drawing/2014/chartex" xmlns:cx1="http://schemas.microsoft.com/office/drawing/2015/9/8/chartex" xmlns:cx2="http://schemas.microsoft.com/office/drawing/2015/10/21/chartex" xmlns:cx3="http://schemas.microsoft.com/office/drawing/2016/5/9/chartex" xmlns:cx4="http://schemas.microsoft.com/office/drawing/2016/5/10/chartex" xmlns:cx5="http://schemas.microsoft.com/office/drawing/2016/5/11/chartex" xmlns:cx6="http://schemas.microsoft.com/office/drawing/2016/5/12/chartex" xmlns:cx7="http://schemas.microsoft.com/office/drawing/2016/5/13/chartex" xmlns:cx8="http://schemas.microsoft.com/office/drawing/2016/5/14/chartex" xmlns:mc="http://schemas.openxmlformats.org/markup-compatibility/2006" xmlns:aink="http://schemas.microsoft.com/office/drawing/2016/ink" xmlns:am3d="http://schemas.microsoft.com/office/drawing/2017/model3d" xmlns:o="urn:schemas-microsoft-com:office:office" xmlns:oel="http://schemas.microsoft.com/office/2019/extlst" xmlns:r="http://schemas.openxmlformats.org/officeDocument/2006/relationships" xmlns:m="http://schemas.openxmlformats.org/officeDocument/2006/math" xmlns:v="urn:schemas-microsoft-com:vml" xmlns:wp14="http://schemas.microsoft.com/office/word/2010/wordprocessingDrawing" xmlns:wp="http://schemas.openxmlformats.org/drawingml/2006/wordprocessingDrawing" xmlns:w10="urn:schemas-microsoft-com:office:word" xmlns:w="http://schemas.openxmlformats.org/wordprocessingml/2006/main" xmlns:w14="http://schemas.microsoft.com/office/word/2010/wordml" xmlns:w15="http://schemas.microsoft.com/office/word/2012/wordml" xmlns:w16cex="http://schemas.microsoft.com/office/word/2018/wordml/cex" xmlns:w16cid="http://schemas.microsoft.com/office/word/2016/wordml/cid" xmlns:w16="http://schemas.microsoft.com/office/word/2018/wordml" xmlns:w16du="http://schemas.microsoft.com/office/word/2023/wordml/word16du" xmlns:w16sdtdh="http://schemas.microsoft.com/office/word/2020/wordml/sdtdatahash" xmlns:w16se="http://schemas.microsoft.com/office/word/2015/wordml/symex" xmlns:wpg="http://schemas.microsoft.com/office/word/2010/wordprocessingGroup" xmlns:wpi="http://schemas.microsoft.com/office/word/2010/wordprocessingInk" xmlns:wne="http://schemas.microsoft.com/office/word/2006/wordml" xmlns:wps="http://schemas.microsoft.com/office/word/2010/wordprocessingShape" mc:Ignorable="w14 w15 w16se w16cid w16 w16cex w16sdtdh wp14">
   <w:p>
     <w:pPr>
       <w:pStyle w:val="Heading1"/>
@@ -1058,7 +1058,7 @@
 </file>
 
 <file path=word/header2.xml><?xml version="1.0" encoding="utf-8"?>
-<w:hdr xmlns:wpc="http://schemas.microsoft.com/office/word/2010/wordprocessingCanvas" xmlns:cx="http://schemas.microsoft.com/office/drawing/2014/chartex" xmlns:cx1="http://schemas.microsoft.com/office/drawing/2015/9/8/chartex" xmlns:cx2="http://schemas.microsoft.com/office/drawing/2015/10/21/chartex" xmlns:cx3="http://schemas.microsoft.com/office/drawing/2016/5/9/chartex" xmlns:cx4="http://schemas.microsoft.com/office/drawing/2016/5/10/chartex" xmlns:cx5="http://schemas.microsoft.com/office/drawing/2016/5/11/chartex" xmlns:cx6="http://schemas.microsoft.com/office/drawing/2016/5/12/chartex" xmlns:cx7="http://schemas.microsoft.com/office/drawing/2016/5/13/chartex" xmlns:cx8="http://schemas.microsoft.com/office/drawing/2016/5/14/chartex" xmlns:mc="http://schemas.openxmlformats.org/markup-compatibility/2006" xmlns:aink="http://schemas.microsoft.com/office/drawing/2016/ink" xmlns:am3d="http://schemas.microsoft.com/office/drawing/2017/model3d" xmlns:o="urn:schemas-microsoft-com:office:office" xmlns:oel="http://schemas.microsoft.com/office/2019/extlst" xmlns:r="http://schemas.openxmlformats.org/officeDocument/2006/relationships" xmlns:m="http://schemas.openxmlformats.org/officeDocument/2006/math" xmlns:v="urn:schemas-microsoft-com:vml" xmlns:wp14="http://schemas.microsoft.com/office/word/2010/wordprocessingDrawing" xmlns:wp="http://schemas.openxmlformats.org/drawingml/2006/wordprocessingDrawing" xmlns:w10="urn:schemas-microsoft-com:office:word" xmlns:w="http://schemas.openxmlformats.org/wordprocessingml/2006/main" xmlns:w14="http://schemas.microsoft.com/office/word/2010/wordml" xmlns:w15="http://schemas.microsoft.com/office/word/2012/wordml" xmlns:w16cex="http://schemas.microsoft.com/office/word/2018/wordml/cex" xmlns:w16cid="http://schemas.microsoft.com/office/word/2016/wordml/cid" xmlns:w16="http://schemas.microsoft.com/office/word/2018/wordml" xmlns:w16sdtdh="http://schemas.microsoft.com/office/word/2020/wordml/sdtdatahash" xmlns:w16se="http://schemas.microsoft.com/office/word/2015/wordml/symex" xmlns:wpg="http://schemas.microsoft.com/office/word/2010/wordprocessingGroup" xmlns:wpi="http://schemas.microsoft.com/office/word/2010/wordprocessingInk" xmlns:wne="http://schemas.microsoft.com/office/word/2006/wordml" xmlns:wps="http://schemas.microsoft.com/office/word/2010/wordprocessingShape" mc:Ignorable="w14 w15 w16se w16cid w16 w16cex w16sdtdh wp14">
+<w:hdr xmlns:wpc="http://schemas.microsoft.com/office/word/2010/wordprocessingCanvas" xmlns:cx="http://schemas.microsoft.com/office/drawing/2014/chartex" xmlns:cx1="http://schemas.microsoft.com/office/drawing/2015/9/8/chartex" xmlns:cx2="http://schemas.microsoft.com/office/drawing/2015/10/21/chartex" xmlns:cx3="http://schemas.microsoft.com/office/drawing/2016/5/9/chartex" xmlns:cx4="http://schemas.microsoft.com/office/drawing/2016/5/10/chartex" xmlns:cx5="http://schemas.microsoft.com/office/drawing/2016/5/11/chartex" xmlns:cx6="http://schemas.microsoft.com/office/drawing/2016/5/12/chartex" xmlns:cx7="http://schemas.microsoft.com/office/drawing/2016/5/13/chartex" xmlns:cx8="http://schemas.microsoft.com/office/drawing/2016/5/14/chartex" xmlns:mc="http://schemas.openxmlformats.org/markup-compatibility/2006" xmlns:aink="http://schemas.microsoft.com/office/drawing/2016/ink" xmlns:am3d="http://schemas.microsoft.com/office/drawing/2017/model3d" xmlns:o="urn:schemas-microsoft-com:office:office" xmlns:oel="http://schemas.microsoft.com/office/2019/extlst" xmlns:r="http://schemas.openxmlformats.org/officeDocument/2006/relationships" xmlns:m="http://schemas.openxmlformats.org/officeDocument/2006/math" xmlns:v="urn:schemas-microsoft-com:vml" xmlns:wp14="http://schemas.microsoft.com/office/word/2010/wordprocessingDrawing" xmlns:wp="http://schemas.openxmlformats.org/drawingml/2006/wordprocessingDrawing" xmlns:w10="urn:schemas-microsoft-com:office:word" xmlns:w="http://schemas.openxmlformats.org/wordprocessingml/2006/main" xmlns:w14="http://schemas.microsoft.com/office/word/2010/wordml" xmlns:w15="http://schemas.microsoft.com/office/word/2012/wordml" xmlns:w16cex="http://schemas.microsoft.com/office/word/2018/wordml/cex" xmlns:w16cid="http://schemas.microsoft.com/office/word/2016/wordml/cid" xmlns:w16="http://schemas.microsoft.com/office/word/2018/wordml" xmlns:w16du="http://schemas.microsoft.com/office/word/2023/wordml/word16du" xmlns:w16sdtdh="http://schemas.microsoft.com/office/word/2020/wordml/sdtdatahash" xmlns:w16se="http://schemas.microsoft.com/office/word/2015/wordml/symex" xmlns:wpg="http://schemas.microsoft.com/office/word/2010/wordprocessingGroup" xmlns:wpi="http://schemas.microsoft.com/office/word/2010/wordprocessingInk" xmlns:wne="http://schemas.microsoft.com/office/word/2006/wordml" xmlns:wps="http://schemas.microsoft.com/office/word/2010/wordprocessingShape" mc:Ignorable="w14 w15 w16se w16cid w16 w16cex w16sdtdh wp14">
   <w:p>
     <w:pPr>
       <w:pStyle w:val="Heading1"/>

</xml_diff>

<commit_message>
Added Kayla help code, resume updates
</commit_message>
<xml_diff>
--- a/Resumes/Aksh_Ravishankar_CoverLetter.docx
+++ b/Resumes/Aksh_Ravishankar_CoverLetter.docx
@@ -1,10 +1,12 @@
 
 <file path=word/document.xml><?xml version="1.0" encoding="utf-8"?>
-<w:document xmlns:wpc="http://schemas.microsoft.com/office/word/2010/wordprocessingCanvas" xmlns:cx="http://schemas.microsoft.com/office/drawing/2014/chartex" xmlns:cx1="http://schemas.microsoft.com/office/drawing/2015/9/8/chartex" xmlns:cx2="http://schemas.microsoft.com/office/drawing/2015/10/21/chartex" xmlns:cx3="http://schemas.microsoft.com/office/drawing/2016/5/9/chartex" xmlns:cx4="http://schemas.microsoft.com/office/drawing/2016/5/10/chartex" xmlns:cx5="http://schemas.microsoft.com/office/drawing/2016/5/11/chartex" xmlns:cx6="http://schemas.microsoft.com/office/drawing/2016/5/12/chartex" xmlns:cx7="http://schemas.microsoft.com/office/drawing/2016/5/13/chartex" xmlns:cx8="http://schemas.microsoft.com/office/drawing/2016/5/14/chartex" xmlns:mc="http://schemas.openxmlformats.org/markup-compatibility/2006" xmlns:aink="http://schemas.microsoft.com/office/drawing/2016/ink" xmlns:am3d="http://schemas.microsoft.com/office/drawing/2017/model3d" xmlns:o="urn:schemas-microsoft-com:office:office" xmlns:oel="http://schemas.microsoft.com/office/2019/extlst" xmlns:r="http://schemas.openxmlformats.org/officeDocument/2006/relationships" xmlns:m="http://schemas.openxmlformats.org/officeDocument/2006/math" xmlns:v="urn:schemas-microsoft-com:vml" xmlns:wp14="http://schemas.microsoft.com/office/word/2010/wordprocessingDrawing" xmlns:wp="http://schemas.openxmlformats.org/drawingml/2006/wordprocessingDrawing" xmlns:w10="urn:schemas-microsoft-com:office:word" xmlns:w="http://schemas.openxmlformats.org/wordprocessingml/2006/main" xmlns:w14="http://schemas.microsoft.com/office/word/2010/wordml" xmlns:w15="http://schemas.microsoft.com/office/word/2012/wordml" xmlns:w16cex="http://schemas.microsoft.com/office/word/2018/wordml/cex" xmlns:w16cid="http://schemas.microsoft.com/office/word/2016/wordml/cid" xmlns:w16="http://schemas.microsoft.com/office/word/2018/wordml" xmlns:w16du="http://schemas.microsoft.com/office/word/2023/wordml/word16du" xmlns:w16sdtdh="http://schemas.microsoft.com/office/word/2020/wordml/sdtdatahash" xmlns:w16se="http://schemas.microsoft.com/office/word/2015/wordml/symex" xmlns:wpg="http://schemas.microsoft.com/office/word/2010/wordprocessingGroup" xmlns:wpi="http://schemas.microsoft.com/office/word/2010/wordprocessingInk" xmlns:wne="http://schemas.microsoft.com/office/word/2006/wordml" xmlns:wps="http://schemas.microsoft.com/office/word/2010/wordprocessingShape" mc:Ignorable="w14 w15 w16se w16cid w16 w16cex w16sdtdh wp14">
+<w:document xmlns:wpc="http://schemas.microsoft.com/office/word/2010/wordprocessingCanvas" xmlns:cx="http://schemas.microsoft.com/office/drawing/2014/chartex" xmlns:cx1="http://schemas.microsoft.com/office/drawing/2015/9/8/chartex" xmlns:cx2="http://schemas.microsoft.com/office/drawing/2015/10/21/chartex" xmlns:cx3="http://schemas.microsoft.com/office/drawing/2016/5/9/chartex" xmlns:cx4="http://schemas.microsoft.com/office/drawing/2016/5/10/chartex" xmlns:cx5="http://schemas.microsoft.com/office/drawing/2016/5/11/chartex" xmlns:cx6="http://schemas.microsoft.com/office/drawing/2016/5/12/chartex" xmlns:cx7="http://schemas.microsoft.com/office/drawing/2016/5/13/chartex" xmlns:cx8="http://schemas.microsoft.com/office/drawing/2016/5/14/chartex" xmlns:mc="http://schemas.openxmlformats.org/markup-compatibility/2006" xmlns:aink="http://schemas.microsoft.com/office/drawing/2016/ink" xmlns:am3d="http://schemas.microsoft.com/office/drawing/2017/model3d" xmlns:o="urn:schemas-microsoft-com:office:office" xmlns:oel="http://schemas.microsoft.com/office/2019/extlst" xmlns:r="http://schemas.openxmlformats.org/officeDocument/2006/relationships" xmlns:m="http://schemas.openxmlformats.org/officeDocument/2006/math" xmlns:v="urn:schemas-microsoft-com:vml" xmlns:wp14="http://schemas.microsoft.com/office/word/2010/wordprocessingDrawing" xmlns:wp="http://schemas.openxmlformats.org/drawingml/2006/wordprocessingDrawing" xmlns:w10="urn:schemas-microsoft-com:office:word" xmlns:w="http://schemas.openxmlformats.org/wordprocessingml/2006/main" xmlns:w14="http://schemas.microsoft.com/office/word/2010/wordml" xmlns:w15="http://schemas.microsoft.com/office/word/2012/wordml" xmlns:w16cex="http://schemas.microsoft.com/office/word/2018/wordml/cex" xmlns:w16cid="http://schemas.microsoft.com/office/word/2016/wordml/cid" xmlns:w16="http://schemas.microsoft.com/office/word/2018/wordml" xmlns:w16sdtdh="http://schemas.microsoft.com/office/word/2020/wordml/sdtdatahash" xmlns:w16se="http://schemas.microsoft.com/office/word/2015/wordml/symex" xmlns:wpg="http://schemas.microsoft.com/office/word/2010/wordprocessingGroup" xmlns:wpi="http://schemas.microsoft.com/office/word/2010/wordprocessingInk" xmlns:wne="http://schemas.microsoft.com/office/word/2006/wordml" xmlns:wps="http://schemas.microsoft.com/office/word/2010/wordprocessingShape" mc:Ignorable="w14 w15 w16se w16cid w16 w16cex w16sdtdh wp14">
   <w:body>
     <w:p>
       <w:pPr>
         <w:pStyle w:val="Default"/>
+        <w:spacing w:after="200"/>
+        <w:ind w:firstLine="720"/>
         <w:rPr>
           <w:rFonts w:ascii="Segoe UI" w:hAnsi="Segoe UI" w:cs="Segoe UI"/>
           <w:color w:val="221F1F"/>
@@ -12,10 +14,299 @@
           <w:szCs w:val="22"/>
         </w:rPr>
       </w:pPr>
+      <w:r>
+        <w:rPr>
+          <w:rFonts w:ascii="Segoe UI" w:hAnsi="Segoe UI" w:cs="Segoe UI"/>
+          <w:color w:val="221F1F"/>
+          <w:sz w:val="22"/>
+          <w:szCs w:val="22"/>
+        </w:rPr>
+        <w:t xml:space="preserve">As a new grad with </w:t>
+      </w:r>
+      <w:r>
+        <w:rPr>
+          <w:rFonts w:ascii="Segoe UI" w:hAnsi="Segoe UI" w:cs="Segoe UI"/>
+          <w:color w:val="221F1F"/>
+          <w:sz w:val="22"/>
+          <w:szCs w:val="22"/>
+        </w:rPr>
+        <w:t>a</w:t>
+      </w:r>
+      <w:r>
+        <w:rPr>
+          <w:rFonts w:ascii="Segoe UI" w:hAnsi="Segoe UI" w:cs="Segoe UI"/>
+          <w:color w:val="221F1F"/>
+          <w:sz w:val="22"/>
+          <w:szCs w:val="22"/>
+        </w:rPr>
+        <w:t xml:space="preserve"> strong</w:t>
+      </w:r>
+      <w:r>
+        <w:rPr>
+          <w:rFonts w:ascii="Segoe UI" w:hAnsi="Segoe UI" w:cs="Segoe UI"/>
+          <w:color w:val="221F1F"/>
+          <w:sz w:val="22"/>
+          <w:szCs w:val="22"/>
+        </w:rPr>
+        <w:t xml:space="preserve"> </w:t>
+      </w:r>
+      <w:r>
+        <w:rPr>
+          <w:rFonts w:ascii="Segoe UI" w:hAnsi="Segoe UI" w:cs="Segoe UI"/>
+          <w:color w:val="221F1F"/>
+          <w:sz w:val="22"/>
+          <w:szCs w:val="22"/>
+        </w:rPr>
+        <w:t>interest</w:t>
+      </w:r>
+      <w:r>
+        <w:rPr>
+          <w:rFonts w:ascii="Segoe UI" w:hAnsi="Segoe UI" w:cs="Segoe UI"/>
+          <w:color w:val="221F1F"/>
+          <w:sz w:val="22"/>
+          <w:szCs w:val="22"/>
+        </w:rPr>
+        <w:t xml:space="preserve"> </w:t>
+      </w:r>
+      <w:r>
+        <w:rPr>
+          <w:rFonts w:ascii="Segoe UI" w:hAnsi="Segoe UI" w:cs="Segoe UI"/>
+          <w:color w:val="221F1F"/>
+          <w:sz w:val="22"/>
+          <w:szCs w:val="22"/>
+        </w:rPr>
+        <w:t xml:space="preserve">in </w:t>
+      </w:r>
+      <w:r>
+        <w:rPr>
+          <w:rFonts w:ascii="Segoe UI" w:hAnsi="Segoe UI" w:cs="Segoe UI"/>
+          <w:color w:val="221F1F"/>
+          <w:sz w:val="22"/>
+          <w:szCs w:val="22"/>
+        </w:rPr>
+        <w:t xml:space="preserve">improving industry processes using </w:t>
+      </w:r>
+      <w:r>
+        <w:rPr>
+          <w:rFonts w:ascii="Segoe UI" w:hAnsi="Segoe UI" w:cs="Segoe UI"/>
+          <w:color w:val="221F1F"/>
+          <w:sz w:val="22"/>
+          <w:szCs w:val="22"/>
+        </w:rPr>
+        <w:t>technology</w:t>
+      </w:r>
+      <w:r>
+        <w:rPr>
+          <w:rFonts w:ascii="Segoe UI" w:hAnsi="Segoe UI" w:cs="Segoe UI"/>
+          <w:color w:val="221F1F"/>
+          <w:sz w:val="22"/>
+          <w:szCs w:val="22"/>
+        </w:rPr>
+        <w:t>,</w:t>
+      </w:r>
+      <w:r>
+        <w:rPr>
+          <w:rFonts w:ascii="Segoe UI" w:hAnsi="Segoe UI" w:cs="Segoe UI"/>
+          <w:color w:val="221F1F"/>
+          <w:sz w:val="22"/>
+          <w:szCs w:val="22"/>
+        </w:rPr>
+        <w:t xml:space="preserve"> I would like to be considered for </w:t>
+      </w:r>
+      <w:r>
+        <w:rPr>
+          <w:rFonts w:ascii="Segoe UI" w:hAnsi="Segoe UI" w:cs="Segoe UI"/>
+          <w:color w:val="221F1F"/>
+          <w:sz w:val="22"/>
+          <w:szCs w:val="22"/>
+        </w:rPr>
+        <w:t>a</w:t>
+      </w:r>
+      <w:r>
+        <w:rPr>
+          <w:rFonts w:ascii="Segoe UI" w:hAnsi="Segoe UI" w:cs="Segoe UI"/>
+          <w:color w:val="221F1F"/>
+          <w:sz w:val="22"/>
+          <w:szCs w:val="22"/>
+        </w:rPr>
+        <w:t xml:space="preserve"> Software E</w:t>
+      </w:r>
+      <w:r>
+        <w:rPr>
+          <w:rFonts w:ascii="Segoe UI" w:hAnsi="Segoe UI" w:cs="Segoe UI"/>
+          <w:color w:val="221F1F"/>
+          <w:sz w:val="22"/>
+          <w:szCs w:val="22"/>
+        </w:rPr>
+        <w:t>ngineer positio</w:t>
+      </w:r>
+      <w:r>
+        <w:rPr>
+          <w:rFonts w:ascii="Segoe UI" w:hAnsi="Segoe UI" w:cs="Segoe UI"/>
+          <w:color w:val="221F1F"/>
+          <w:sz w:val="22"/>
+          <w:szCs w:val="22"/>
+        </w:rPr>
+        <w:t>n</w:t>
+      </w:r>
+      <w:r>
+        <w:rPr>
+          <w:rFonts w:ascii="Segoe UI" w:hAnsi="Segoe UI" w:cs="Segoe UI"/>
+          <w:color w:val="221F1F"/>
+          <w:sz w:val="22"/>
+          <w:szCs w:val="22"/>
+        </w:rPr>
+        <w:t xml:space="preserve"> with your company</w:t>
+      </w:r>
+      <w:r>
+        <w:rPr>
+          <w:rFonts w:ascii="Segoe UI" w:hAnsi="Segoe UI" w:cs="Segoe UI"/>
+          <w:color w:val="221F1F"/>
+          <w:sz w:val="22"/>
+          <w:szCs w:val="22"/>
+        </w:rPr>
+        <w:t>. I am a</w:t>
+      </w:r>
+      <w:r>
+        <w:rPr>
+          <w:rFonts w:ascii="Segoe UI" w:hAnsi="Segoe UI" w:cs="Segoe UI"/>
+          <w:color w:val="221F1F"/>
+          <w:sz w:val="22"/>
+          <w:szCs w:val="22"/>
+        </w:rPr>
+        <w:t>n</w:t>
+      </w:r>
+      <w:r>
+        <w:rPr>
+          <w:rFonts w:ascii="Segoe UI" w:hAnsi="Segoe UI" w:cs="Segoe UI"/>
+          <w:color w:val="221F1F"/>
+          <w:sz w:val="22"/>
+          <w:szCs w:val="22"/>
+        </w:rPr>
+        <w:t xml:space="preserve"> undergraduate student at Carleton University </w:t>
+      </w:r>
+      <w:r>
+        <w:rPr>
+          <w:rFonts w:ascii="Segoe UI" w:hAnsi="Segoe UI" w:cs="Segoe UI"/>
+          <w:color w:val="221F1F"/>
+          <w:sz w:val="22"/>
+          <w:szCs w:val="22"/>
+        </w:rPr>
+        <w:t>and have recently earned a</w:t>
+      </w:r>
+      <w:r>
+        <w:rPr>
+          <w:rFonts w:ascii="Segoe UI" w:hAnsi="Segoe UI" w:cs="Segoe UI"/>
+          <w:color w:val="221F1F"/>
+          <w:sz w:val="22"/>
+          <w:szCs w:val="22"/>
+        </w:rPr>
+        <w:t xml:space="preserve"> Bachelor of Engineering </w:t>
+      </w:r>
+      <w:r>
+        <w:rPr>
+          <w:rFonts w:ascii="Segoe UI" w:hAnsi="Segoe UI" w:cs="Segoe UI"/>
+          <w:color w:val="221F1F"/>
+          <w:sz w:val="22"/>
+          <w:szCs w:val="22"/>
+        </w:rPr>
+        <w:t xml:space="preserve">in </w:t>
+      </w:r>
+      <w:r>
+        <w:rPr>
+          <w:rFonts w:ascii="Segoe UI" w:hAnsi="Segoe UI" w:cs="Segoe UI"/>
+          <w:color w:val="221F1F"/>
+          <w:sz w:val="22"/>
+          <w:szCs w:val="22"/>
+        </w:rPr>
+        <w:t>Computer Systems Engineering</w:t>
+      </w:r>
+      <w:r>
+        <w:rPr>
+          <w:rFonts w:ascii="Segoe UI" w:hAnsi="Segoe UI" w:cs="Segoe UI"/>
+          <w:color w:val="221F1F"/>
+          <w:sz w:val="22"/>
+          <w:szCs w:val="22"/>
+        </w:rPr>
+        <w:t>.</w:t>
+      </w:r>
+      <w:r>
+        <w:rPr>
+          <w:rFonts w:ascii="Segoe UI" w:hAnsi="Segoe UI" w:cs="Segoe UI"/>
+          <w:color w:val="221F1F"/>
+          <w:sz w:val="22"/>
+          <w:szCs w:val="22"/>
+        </w:rPr>
+        <w:t xml:space="preserve"> </w:t>
+      </w:r>
+      <w:r>
+        <w:rPr>
+          <w:rFonts w:ascii="Segoe UI" w:hAnsi="Segoe UI" w:cs="Segoe UI"/>
+          <w:color w:val="221F1F"/>
+          <w:sz w:val="22"/>
+          <w:szCs w:val="22"/>
+        </w:rPr>
+        <w:t>Given m</w:t>
+      </w:r>
+      <w:r>
+        <w:rPr>
+          <w:rFonts w:ascii="Segoe UI" w:hAnsi="Segoe UI" w:cs="Segoe UI"/>
+          <w:color w:val="221F1F"/>
+          <w:sz w:val="22"/>
+          <w:szCs w:val="22"/>
+        </w:rPr>
+        <w:t xml:space="preserve">y education, </w:t>
+      </w:r>
+      <w:r>
+        <w:rPr>
+          <w:rFonts w:ascii="Segoe UI" w:hAnsi="Segoe UI" w:cs="Segoe UI"/>
+          <w:color w:val="221F1F"/>
+          <w:sz w:val="22"/>
+          <w:szCs w:val="22"/>
+        </w:rPr>
+        <w:t>previous internship experience</w:t>
+      </w:r>
+      <w:r>
+        <w:rPr>
+          <w:rFonts w:ascii="Segoe UI" w:hAnsi="Segoe UI" w:cs="Segoe UI"/>
+          <w:color w:val="221F1F"/>
+          <w:sz w:val="22"/>
+          <w:szCs w:val="22"/>
+        </w:rPr>
+        <w:t xml:space="preserve">, and passion for technology </w:t>
+      </w:r>
+      <w:r>
+        <w:rPr>
+          <w:rFonts w:ascii="Segoe UI" w:hAnsi="Segoe UI" w:cs="Segoe UI"/>
+          <w:color w:val="221F1F"/>
+          <w:sz w:val="22"/>
+          <w:szCs w:val="22"/>
+        </w:rPr>
+        <w:t xml:space="preserve">I believe I am </w:t>
+      </w:r>
+      <w:r>
+        <w:rPr>
+          <w:rFonts w:ascii="Segoe UI" w:hAnsi="Segoe UI" w:cs="Segoe UI"/>
+          <w:color w:val="221F1F"/>
+          <w:sz w:val="22"/>
+          <w:szCs w:val="22"/>
+        </w:rPr>
+        <w:t>the</w:t>
+      </w:r>
+      <w:r>
+        <w:rPr>
+          <w:rFonts w:ascii="Segoe UI" w:hAnsi="Segoe UI" w:cs="Segoe UI"/>
+          <w:color w:val="221F1F"/>
+          <w:sz w:val="22"/>
+          <w:szCs w:val="22"/>
+        </w:rPr>
+        <w:t xml:space="preserve"> ideal candidate for this position.</w:t>
+      </w:r>
     </w:p>
     <w:p>
       <w:pPr>
         <w:pStyle w:val="Default"/>
+        <w:spacing w:after="200"/>
         <w:ind w:firstLine="720"/>
         <w:rPr>
           <w:rFonts w:ascii="Segoe UI" w:hAnsi="Segoe UI" w:cs="Segoe UI"/>
@@ -31,25 +322,196 @@
           <w:sz w:val="22"/>
           <w:szCs w:val="22"/>
         </w:rPr>
-        <w:t xml:space="preserve">As a new grad with </w:t>
-      </w:r>
-      <w:r>
-        <w:rPr>
-          <w:rFonts w:ascii="Segoe UI" w:hAnsi="Segoe UI" w:cs="Segoe UI"/>
-          <w:color w:val="221F1F"/>
-          <w:sz w:val="22"/>
-          <w:szCs w:val="22"/>
-        </w:rPr>
-        <w:t>a</w:t>
-      </w:r>
-      <w:r>
-        <w:rPr>
-          <w:rFonts w:ascii="Segoe UI" w:hAnsi="Segoe UI" w:cs="Segoe UI"/>
-          <w:color w:val="221F1F"/>
-          <w:sz w:val="22"/>
-          <w:szCs w:val="22"/>
-        </w:rPr>
-        <w:t xml:space="preserve"> strong</w:t>
+        <w:t xml:space="preserve">I </w:t>
+      </w:r>
+      <w:r>
+        <w:rPr>
+          <w:rFonts w:ascii="Segoe UI" w:hAnsi="Segoe UI" w:cs="Segoe UI"/>
+          <w:color w:val="221F1F"/>
+          <w:sz w:val="22"/>
+          <w:szCs w:val="22"/>
+        </w:rPr>
+        <w:t xml:space="preserve">frequently </w:t>
+      </w:r>
+      <w:r>
+        <w:rPr>
+          <w:rFonts w:ascii="Segoe UI" w:hAnsi="Segoe UI" w:cs="Segoe UI"/>
+          <w:color w:val="221F1F"/>
+          <w:sz w:val="22"/>
+          <w:szCs w:val="22"/>
+        </w:rPr>
+        <w:t>interact with</w:t>
+      </w:r>
+      <w:r>
+        <w:rPr>
+          <w:rFonts w:ascii="Segoe UI" w:hAnsi="Segoe UI" w:cs="Segoe UI"/>
+          <w:color w:val="221F1F"/>
+          <w:sz w:val="22"/>
+          <w:szCs w:val="22"/>
+        </w:rPr>
+        <w:t xml:space="preserve"> fascinating and </w:t>
+      </w:r>
+      <w:r>
+        <w:rPr>
+          <w:rFonts w:ascii="Segoe UI" w:hAnsi="Segoe UI" w:cs="Segoe UI"/>
+          <w:color w:val="221F1F"/>
+          <w:sz w:val="22"/>
+          <w:szCs w:val="22"/>
+        </w:rPr>
+        <w:t>revolutionary technology</w:t>
+      </w:r>
+      <w:r>
+        <w:rPr>
+          <w:rFonts w:ascii="Segoe UI" w:hAnsi="Segoe UI" w:cs="Segoe UI"/>
+          <w:color w:val="221F1F"/>
+          <w:sz w:val="22"/>
+          <w:szCs w:val="22"/>
+        </w:rPr>
+        <w:t xml:space="preserve"> with the potential to improve operating procedures in</w:t>
+      </w:r>
+      <w:r>
+        <w:rPr>
+          <w:rFonts w:ascii="Segoe UI" w:hAnsi="Segoe UI" w:cs="Segoe UI"/>
+          <w:color w:val="221F1F"/>
+          <w:sz w:val="22"/>
+          <w:szCs w:val="22"/>
+        </w:rPr>
+        <w:t xml:space="preserve"> the</w:t>
+      </w:r>
+      <w:r>
+        <w:rPr>
+          <w:rFonts w:ascii="Segoe UI" w:hAnsi="Segoe UI" w:cs="Segoe UI"/>
+          <w:color w:val="221F1F"/>
+          <w:sz w:val="22"/>
+          <w:szCs w:val="22"/>
+        </w:rPr>
+        <w:t xml:space="preserve"> industry</w:t>
+      </w:r>
+      <w:r>
+        <w:rPr>
+          <w:rFonts w:ascii="Segoe UI" w:hAnsi="Segoe UI" w:cs="Segoe UI"/>
+          <w:color w:val="221F1F"/>
+          <w:sz w:val="22"/>
+          <w:szCs w:val="22"/>
+        </w:rPr>
+        <w:t xml:space="preserve"> as an engineering student</w:t>
+      </w:r>
+      <w:r>
+        <w:rPr>
+          <w:rFonts w:ascii="Segoe UI" w:hAnsi="Segoe UI" w:cs="Segoe UI"/>
+          <w:color w:val="221F1F"/>
+          <w:sz w:val="22"/>
+          <w:szCs w:val="22"/>
+        </w:rPr>
+        <w:t xml:space="preserve">. Recently, I worked with a team of </w:t>
+      </w:r>
+      <w:r>
+        <w:rPr>
+          <w:rFonts w:ascii="Segoe UI" w:hAnsi="Segoe UI" w:cs="Segoe UI"/>
+          <w:color w:val="221F1F"/>
+          <w:sz w:val="22"/>
+          <w:szCs w:val="22"/>
+        </w:rPr>
+        <w:t xml:space="preserve">my peers </w:t>
+      </w:r>
+      <w:r>
+        <w:rPr>
+          <w:rFonts w:ascii="Segoe UI" w:hAnsi="Segoe UI" w:cs="Segoe UI"/>
+          <w:color w:val="221F1F"/>
+          <w:sz w:val="22"/>
+          <w:szCs w:val="22"/>
+        </w:rPr>
+        <w:t xml:space="preserve">to build a Lane Following system for an autonomous car using a computer vision approach. We built a neural network to recognize various lane boundaries and </w:t>
+      </w:r>
+      <w:r>
+        <w:rPr>
+          <w:rFonts w:ascii="Segoe UI" w:hAnsi="Segoe UI" w:cs="Segoe UI"/>
+          <w:color w:val="221F1F"/>
+          <w:sz w:val="22"/>
+          <w:szCs w:val="22"/>
+        </w:rPr>
+        <w:t xml:space="preserve">used </w:t>
+      </w:r>
+      <w:r>
+        <w:rPr>
+          <w:rFonts w:ascii="Segoe UI" w:hAnsi="Segoe UI" w:cs="Segoe UI"/>
+          <w:color w:val="221F1F"/>
+          <w:sz w:val="22"/>
+          <w:szCs w:val="22"/>
+        </w:rPr>
+        <w:t xml:space="preserve">a live video stream from the vehicle to stay within the detected boundaries while driving. </w:t>
+      </w:r>
+      <w:r>
+        <w:rPr>
+          <w:rFonts w:ascii="Segoe UI" w:hAnsi="Segoe UI" w:cs="Segoe UI"/>
+          <w:color w:val="221F1F"/>
+          <w:sz w:val="22"/>
+          <w:szCs w:val="22"/>
+        </w:rPr>
+        <w:t xml:space="preserve">The finished product was </w:t>
+      </w:r>
+      <w:r>
+        <w:rPr>
+          <w:rFonts w:ascii="Segoe UI" w:hAnsi="Segoe UI" w:cs="Segoe UI"/>
+          <w:color w:val="221F1F"/>
+          <w:sz w:val="22"/>
+          <w:szCs w:val="22"/>
+        </w:rPr>
+        <w:t xml:space="preserve">able to perform real-time analysis of live video and provide </w:t>
+      </w:r>
+      <w:r>
+        <w:rPr>
+          <w:rFonts w:ascii="Segoe UI" w:hAnsi="Segoe UI" w:cs="Segoe UI"/>
+          <w:color w:val="221F1F"/>
+          <w:sz w:val="22"/>
+          <w:szCs w:val="22"/>
+        </w:rPr>
+        <w:t xml:space="preserve">classifications </w:t>
+      </w:r>
+      <w:r>
+        <w:rPr>
+          <w:rFonts w:ascii="Segoe UI" w:hAnsi="Segoe UI" w:cs="Segoe UI"/>
+          <w:color w:val="221F1F"/>
+          <w:sz w:val="22"/>
+          <w:szCs w:val="22"/>
+        </w:rPr>
+        <w:t xml:space="preserve">locally, </w:t>
+      </w:r>
+      <w:r>
+        <w:rPr>
+          <w:rFonts w:ascii="Segoe UI" w:hAnsi="Segoe UI" w:cs="Segoe UI"/>
+          <w:color w:val="221F1F"/>
+          <w:sz w:val="22"/>
+          <w:szCs w:val="22"/>
+        </w:rPr>
+        <w:t xml:space="preserve">using local hardware </w:t>
+      </w:r>
+      <w:r>
+        <w:rPr>
+          <w:rFonts w:ascii="Segoe UI" w:hAnsi="Segoe UI" w:cs="Segoe UI"/>
+          <w:color w:val="221F1F"/>
+          <w:sz w:val="22"/>
+          <w:szCs w:val="22"/>
+        </w:rPr>
+        <w:t xml:space="preserve">without an internet connection. Industries and consumers have a lot to gain from these new technologies, and I am interested in connecting </w:t>
+      </w:r>
+      <w:r>
+        <w:rPr>
+          <w:rFonts w:ascii="Segoe UI" w:hAnsi="Segoe UI" w:cs="Segoe UI"/>
+          <w:color w:val="221F1F"/>
+          <w:sz w:val="22"/>
+          <w:szCs w:val="22"/>
+        </w:rPr>
+        <w:t xml:space="preserve">these </w:t>
+      </w:r>
+      <w:r>
+        <w:rPr>
+          <w:rFonts w:ascii="Segoe UI" w:hAnsi="Segoe UI" w:cs="Segoe UI"/>
+          <w:color w:val="221F1F"/>
+          <w:sz w:val="22"/>
+          <w:szCs w:val="22"/>
+        </w:rPr>
+        <w:t>clients</w:t>
       </w:r>
       <w:r>
         <w:rPr>
@@ -67,220 +529,31 @@
           <w:sz w:val="22"/>
           <w:szCs w:val="22"/>
         </w:rPr>
-        <w:t>interest</w:t>
-      </w:r>
-      <w:r>
-        <w:rPr>
-          <w:rFonts w:ascii="Segoe UI" w:hAnsi="Segoe UI" w:cs="Segoe UI"/>
-          <w:color w:val="221F1F"/>
-          <w:sz w:val="22"/>
-          <w:szCs w:val="22"/>
-        </w:rPr>
-        <w:t xml:space="preserve"> </w:t>
-      </w:r>
-      <w:r>
-        <w:rPr>
-          <w:rFonts w:ascii="Segoe UI" w:hAnsi="Segoe UI" w:cs="Segoe UI"/>
-          <w:color w:val="221F1F"/>
-          <w:sz w:val="22"/>
-          <w:szCs w:val="22"/>
-        </w:rPr>
-        <w:t xml:space="preserve">in </w:t>
-      </w:r>
-      <w:r>
-        <w:rPr>
-          <w:rFonts w:ascii="Segoe UI" w:hAnsi="Segoe UI" w:cs="Segoe UI"/>
-          <w:color w:val="221F1F"/>
-          <w:sz w:val="22"/>
-          <w:szCs w:val="22"/>
-        </w:rPr>
-        <w:t xml:space="preserve">improving industry processes using </w:t>
-      </w:r>
-      <w:r>
-        <w:rPr>
-          <w:rFonts w:ascii="Segoe UI" w:hAnsi="Segoe UI" w:cs="Segoe UI"/>
-          <w:color w:val="221F1F"/>
-          <w:sz w:val="22"/>
-          <w:szCs w:val="22"/>
-        </w:rPr>
-        <w:t>technology</w:t>
-      </w:r>
-      <w:r>
-        <w:rPr>
-          <w:rFonts w:ascii="Segoe UI" w:hAnsi="Segoe UI" w:cs="Segoe UI"/>
-          <w:color w:val="221F1F"/>
-          <w:sz w:val="22"/>
-          <w:szCs w:val="22"/>
-        </w:rPr>
-        <w:t>,</w:t>
-      </w:r>
-      <w:r>
-        <w:rPr>
-          <w:rFonts w:ascii="Segoe UI" w:hAnsi="Segoe UI" w:cs="Segoe UI"/>
-          <w:color w:val="221F1F"/>
-          <w:sz w:val="22"/>
-          <w:szCs w:val="22"/>
-        </w:rPr>
-        <w:t xml:space="preserve"> I would like to be considered for </w:t>
-      </w:r>
-      <w:r>
-        <w:rPr>
-          <w:rFonts w:ascii="Segoe UI" w:hAnsi="Segoe UI" w:cs="Segoe UI"/>
-          <w:color w:val="221F1F"/>
-          <w:sz w:val="22"/>
-          <w:szCs w:val="22"/>
-        </w:rPr>
-        <w:t>a</w:t>
-      </w:r>
-      <w:r>
-        <w:rPr>
-          <w:rFonts w:ascii="Segoe UI" w:hAnsi="Segoe UI" w:cs="Segoe UI"/>
-          <w:color w:val="221F1F"/>
-          <w:sz w:val="22"/>
-          <w:szCs w:val="22"/>
-        </w:rPr>
-        <w:t xml:space="preserve"> Software E</w:t>
-      </w:r>
-      <w:r>
-        <w:rPr>
-          <w:rFonts w:ascii="Segoe UI" w:hAnsi="Segoe UI" w:cs="Segoe UI"/>
-          <w:color w:val="221F1F"/>
-          <w:sz w:val="22"/>
-          <w:szCs w:val="22"/>
-        </w:rPr>
-        <w:t>ngineer positio</w:t>
-      </w:r>
-      <w:r>
-        <w:rPr>
-          <w:rFonts w:ascii="Segoe UI" w:hAnsi="Segoe UI" w:cs="Segoe UI"/>
-          <w:color w:val="221F1F"/>
-          <w:sz w:val="22"/>
-          <w:szCs w:val="22"/>
-        </w:rPr>
-        <w:t>n</w:t>
-      </w:r>
-      <w:r>
-        <w:rPr>
-          <w:rFonts w:ascii="Segoe UI" w:hAnsi="Segoe UI" w:cs="Segoe UI"/>
-          <w:color w:val="221F1F"/>
-          <w:sz w:val="22"/>
-          <w:szCs w:val="22"/>
-        </w:rPr>
-        <w:t>. I am a</w:t>
-      </w:r>
-      <w:r>
-        <w:rPr>
-          <w:rFonts w:ascii="Segoe UI" w:hAnsi="Segoe UI" w:cs="Segoe UI"/>
-          <w:color w:val="221F1F"/>
-          <w:sz w:val="22"/>
-          <w:szCs w:val="22"/>
-        </w:rPr>
-        <w:t>n</w:t>
-      </w:r>
-      <w:r>
-        <w:rPr>
-          <w:rFonts w:ascii="Segoe UI" w:hAnsi="Segoe UI" w:cs="Segoe UI"/>
-          <w:color w:val="221F1F"/>
-          <w:sz w:val="22"/>
-          <w:szCs w:val="22"/>
-        </w:rPr>
-        <w:t xml:space="preserve"> undergraduate student at Carleton University pursuing my Bachelor of Engineering – Computer Systems Engineering</w:t>
-      </w:r>
-      <w:r>
-        <w:rPr>
-          <w:rFonts w:ascii="Segoe UI" w:hAnsi="Segoe UI" w:cs="Segoe UI"/>
-          <w:color w:val="221F1F"/>
-          <w:sz w:val="22"/>
-          <w:szCs w:val="22"/>
-        </w:rPr>
-        <w:t xml:space="preserve"> and I am anticipating graduation in </w:t>
-      </w:r>
-      <w:r>
-        <w:rPr>
-          <w:rFonts w:ascii="Segoe UI" w:hAnsi="Segoe UI" w:cs="Segoe UI"/>
-          <w:color w:val="221F1F"/>
-          <w:sz w:val="22"/>
-          <w:szCs w:val="22"/>
-        </w:rPr>
-        <w:t>April</w:t>
-      </w:r>
-      <w:r>
-        <w:rPr>
-          <w:rFonts w:ascii="Segoe UI" w:hAnsi="Segoe UI" w:cs="Segoe UI"/>
-          <w:color w:val="221F1F"/>
-          <w:sz w:val="22"/>
-          <w:szCs w:val="22"/>
-        </w:rPr>
-        <w:t xml:space="preserve"> of 2023.</w:t>
-      </w:r>
-      <w:r>
-        <w:rPr>
-          <w:rFonts w:ascii="Segoe UI" w:hAnsi="Segoe UI" w:cs="Segoe UI"/>
-          <w:color w:val="221F1F"/>
-          <w:sz w:val="22"/>
-          <w:szCs w:val="22"/>
-        </w:rPr>
-        <w:t xml:space="preserve"> </w:t>
-      </w:r>
-      <w:r>
-        <w:rPr>
-          <w:rFonts w:ascii="Segoe UI" w:hAnsi="Segoe UI" w:cs="Segoe UI"/>
-          <w:color w:val="221F1F"/>
-          <w:sz w:val="22"/>
-          <w:szCs w:val="22"/>
-        </w:rPr>
-        <w:t>Given m</w:t>
-      </w:r>
-      <w:r>
-        <w:rPr>
-          <w:rFonts w:ascii="Segoe UI" w:hAnsi="Segoe UI" w:cs="Segoe UI"/>
-          <w:color w:val="221F1F"/>
-          <w:sz w:val="22"/>
-          <w:szCs w:val="22"/>
-        </w:rPr>
-        <w:t xml:space="preserve">y education, </w:t>
-      </w:r>
-      <w:r>
-        <w:rPr>
-          <w:rFonts w:ascii="Segoe UI" w:hAnsi="Segoe UI" w:cs="Segoe UI"/>
-          <w:color w:val="221F1F"/>
-          <w:sz w:val="22"/>
-          <w:szCs w:val="22"/>
-        </w:rPr>
-        <w:t>previous internship experience</w:t>
-      </w:r>
-      <w:r>
-        <w:rPr>
-          <w:rFonts w:ascii="Segoe UI" w:hAnsi="Segoe UI" w:cs="Segoe UI"/>
-          <w:color w:val="221F1F"/>
-          <w:sz w:val="22"/>
-          <w:szCs w:val="22"/>
-        </w:rPr>
-        <w:t xml:space="preserve">, and passion for technology </w:t>
-      </w:r>
-      <w:r>
-        <w:rPr>
-          <w:rFonts w:ascii="Segoe UI" w:hAnsi="Segoe UI" w:cs="Segoe UI"/>
-          <w:color w:val="221F1F"/>
-          <w:sz w:val="22"/>
-          <w:szCs w:val="22"/>
-        </w:rPr>
-        <w:t xml:space="preserve">I believe I am </w:t>
-      </w:r>
-      <w:r>
-        <w:rPr>
-          <w:rFonts w:ascii="Segoe UI" w:hAnsi="Segoe UI" w:cs="Segoe UI"/>
-          <w:color w:val="221F1F"/>
-          <w:sz w:val="22"/>
-          <w:szCs w:val="22"/>
-        </w:rPr>
-        <w:t>an ideal candidate for this position.</w:t>
+        <w:t>to</w:t>
+      </w:r>
+      <w:r>
+        <w:rPr>
+          <w:rFonts w:ascii="Segoe UI" w:hAnsi="Segoe UI" w:cs="Segoe UI"/>
+          <w:color w:val="221F1F"/>
+          <w:sz w:val="22"/>
+          <w:szCs w:val="22"/>
+        </w:rPr>
+        <w:t xml:space="preserve"> their needs</w:t>
+      </w:r>
+      <w:r>
+        <w:rPr>
+          <w:rFonts w:ascii="Segoe UI" w:hAnsi="Segoe UI" w:cs="Segoe UI"/>
+          <w:color w:val="221F1F"/>
+          <w:sz w:val="22"/>
+          <w:szCs w:val="22"/>
+        </w:rPr>
+        <w:t xml:space="preserve">. </w:t>
       </w:r>
     </w:p>
     <w:p>
       <w:pPr>
         <w:pStyle w:val="Default"/>
-        <w:ind w:firstLine="720"/>
+        <w:spacing w:after="200"/>
         <w:rPr>
           <w:rFonts w:ascii="Segoe UI" w:hAnsi="Segoe UI" w:cs="Segoe UI"/>
           <w:color w:val="221F1F"/>
@@ -288,10 +561,84 @@
           <w:szCs w:val="22"/>
         </w:rPr>
       </w:pPr>
+      <w:r>
+        <w:rPr>
+          <w:rFonts w:ascii="Segoe UI" w:hAnsi="Segoe UI" w:cs="Segoe UI"/>
+          <w:color w:val="221F1F"/>
+          <w:sz w:val="22"/>
+          <w:szCs w:val="22"/>
+        </w:rPr>
+        <w:tab/>
+        <w:t xml:space="preserve">During my tenure </w:t>
+      </w:r>
+      <w:r>
+        <w:rPr>
+          <w:rFonts w:ascii="Segoe UI" w:hAnsi="Segoe UI" w:cs="Segoe UI"/>
+          <w:color w:val="221F1F"/>
+          <w:sz w:val="22"/>
+          <w:szCs w:val="22"/>
+        </w:rPr>
+        <w:t>with Circle Neurovascular Imaging</w:t>
+      </w:r>
+      <w:r>
+        <w:rPr>
+          <w:rFonts w:ascii="Segoe UI" w:hAnsi="Segoe UI" w:cs="Segoe UI"/>
+          <w:color w:val="221F1F"/>
+          <w:sz w:val="22"/>
+          <w:szCs w:val="22"/>
+        </w:rPr>
+        <w:t>, I worked with a team of Software and Machine Learning Engineers to develop and deploy a solution for acute stroke care. Using machine learning as a post-processing tool on medical images, the team was able to accurately identify stroke</w:t>
+      </w:r>
+      <w:r>
+        <w:rPr>
+          <w:rFonts w:ascii="Segoe UI" w:hAnsi="Segoe UI" w:cs="Segoe UI"/>
+          <w:color w:val="221F1F"/>
+          <w:sz w:val="22"/>
+          <w:szCs w:val="22"/>
+        </w:rPr>
+        <w:t>-</w:t>
+      </w:r>
+      <w:r>
+        <w:rPr>
+          <w:rFonts w:ascii="Segoe UI" w:hAnsi="Segoe UI" w:cs="Segoe UI"/>
+          <w:color w:val="221F1F"/>
+          <w:sz w:val="22"/>
+          <w:szCs w:val="22"/>
+        </w:rPr>
+        <w:t>affected areas</w:t>
+      </w:r>
+      <w:r>
+        <w:rPr>
+          <w:rFonts w:ascii="Segoe UI" w:hAnsi="Segoe UI" w:cs="Segoe UI"/>
+          <w:color w:val="221F1F"/>
+          <w:sz w:val="22"/>
+          <w:szCs w:val="22"/>
+        </w:rPr>
+        <w:t xml:space="preserve"> of the brain</w:t>
+      </w:r>
+      <w:r>
+        <w:rPr>
+          <w:rFonts w:ascii="Segoe UI" w:hAnsi="Segoe UI" w:cs="Segoe UI"/>
+          <w:color w:val="221F1F"/>
+          <w:sz w:val="22"/>
+          <w:szCs w:val="22"/>
+        </w:rPr>
+        <w:t>. As part of the quality assurance team, it was my responsibility to ensure that</w:t>
+      </w:r>
+      <w:r>
+        <w:rPr>
+          <w:rFonts w:ascii="Segoe UI" w:hAnsi="Segoe UI" w:cs="Segoe UI"/>
+          <w:color w:val="221F1F"/>
+          <w:sz w:val="22"/>
+          <w:szCs w:val="22"/>
+        </w:rPr>
+        <w:t xml:space="preserve"> all product developments meet internal and federal standards for any region we intended to deploy in. As part of this internship, I have learned key skills that I believe make me a better developer, such as test-driven development, an eye for quality, and a focus on maintaining standards.  </w:t>
+      </w:r>
     </w:p>
     <w:p>
       <w:pPr>
         <w:pStyle w:val="Default"/>
+        <w:spacing w:after="200"/>
         <w:ind w:firstLine="720"/>
         <w:rPr>
           <w:rFonts w:ascii="Segoe UI" w:hAnsi="Segoe UI" w:cs="Segoe UI"/>
@@ -307,120 +654,131 @@
           <w:sz w:val="22"/>
           <w:szCs w:val="22"/>
         </w:rPr>
-        <w:t xml:space="preserve">As an engineering student working on various projects, I </w:t>
-      </w:r>
-      <w:r>
-        <w:rPr>
-          <w:rFonts w:ascii="Segoe UI" w:hAnsi="Segoe UI" w:cs="Segoe UI"/>
-          <w:color w:val="221F1F"/>
-          <w:sz w:val="22"/>
-          <w:szCs w:val="22"/>
-        </w:rPr>
-        <w:t>interact with</w:t>
-      </w:r>
-      <w:r>
-        <w:rPr>
-          <w:rFonts w:ascii="Segoe UI" w:hAnsi="Segoe UI" w:cs="Segoe UI"/>
-          <w:color w:val="221F1F"/>
-          <w:sz w:val="22"/>
-          <w:szCs w:val="22"/>
-        </w:rPr>
-        <w:t xml:space="preserve"> fascinating and </w:t>
-      </w:r>
-      <w:r>
-        <w:rPr>
-          <w:rFonts w:ascii="Segoe UI" w:hAnsi="Segoe UI" w:cs="Segoe UI"/>
-          <w:color w:val="221F1F"/>
-          <w:sz w:val="22"/>
-          <w:szCs w:val="22"/>
-        </w:rPr>
-        <w:t>revolutionary technology</w:t>
-      </w:r>
-      <w:r>
-        <w:rPr>
-          <w:rFonts w:ascii="Segoe UI" w:hAnsi="Segoe UI" w:cs="Segoe UI"/>
-          <w:color w:val="221F1F"/>
-          <w:sz w:val="22"/>
-          <w:szCs w:val="22"/>
-        </w:rPr>
-        <w:t xml:space="preserve"> with the potential to improve operating procedures in</w:t>
-      </w:r>
-      <w:r>
-        <w:rPr>
-          <w:rFonts w:ascii="Segoe UI" w:hAnsi="Segoe UI" w:cs="Segoe UI"/>
-          <w:color w:val="221F1F"/>
-          <w:sz w:val="22"/>
-          <w:szCs w:val="22"/>
-        </w:rPr>
-        <w:t xml:space="preserve"> the</w:t>
-      </w:r>
-      <w:r>
-        <w:rPr>
-          <w:rFonts w:ascii="Segoe UI" w:hAnsi="Segoe UI" w:cs="Segoe UI"/>
-          <w:color w:val="221F1F"/>
-          <w:sz w:val="22"/>
-          <w:szCs w:val="22"/>
-        </w:rPr>
-        <w:t xml:space="preserve"> industry. Recently, I worked with a team of students to build a Lane Following system for an autonomous car using a computer vision approach. We built a neural network to recognize various lane boundaries and will be using a live video stream from the vehicle to stay within the detected boundaries while driving. This was made possible using the Nvidia Jetson to be able to perform real-time analysis of live video and provide results locally, without an internet connection. Industries and consumers have a lot to gain from these new technologies, and I am interested in connecting </w:t>
-      </w:r>
-      <w:r>
-        <w:rPr>
-          <w:rFonts w:ascii="Segoe UI" w:hAnsi="Segoe UI" w:cs="Segoe UI"/>
-          <w:color w:val="221F1F"/>
-          <w:sz w:val="22"/>
-          <w:szCs w:val="22"/>
-        </w:rPr>
-        <w:t xml:space="preserve">these </w:t>
-      </w:r>
-      <w:r>
-        <w:rPr>
-          <w:rFonts w:ascii="Segoe UI" w:hAnsi="Segoe UI" w:cs="Segoe UI"/>
-          <w:color w:val="221F1F"/>
-          <w:sz w:val="22"/>
-          <w:szCs w:val="22"/>
-        </w:rPr>
-        <w:t>clients</w:t>
-      </w:r>
-      <w:r>
-        <w:rPr>
-          <w:rFonts w:ascii="Segoe UI" w:hAnsi="Segoe UI" w:cs="Segoe UI"/>
-          <w:color w:val="221F1F"/>
-          <w:sz w:val="22"/>
-          <w:szCs w:val="22"/>
-        </w:rPr>
-        <w:t xml:space="preserve"> </w:t>
-      </w:r>
-      <w:r>
-        <w:rPr>
-          <w:rFonts w:ascii="Segoe UI" w:hAnsi="Segoe UI" w:cs="Segoe UI"/>
-          <w:color w:val="221F1F"/>
-          <w:sz w:val="22"/>
-          <w:szCs w:val="22"/>
-        </w:rPr>
-        <w:t>to</w:t>
-      </w:r>
-      <w:r>
-        <w:rPr>
-          <w:rFonts w:ascii="Segoe UI" w:hAnsi="Segoe UI" w:cs="Segoe UI"/>
-          <w:color w:val="221F1F"/>
-          <w:sz w:val="22"/>
-          <w:szCs w:val="22"/>
-        </w:rPr>
-        <w:t xml:space="preserve"> their needs</w:t>
-      </w:r>
-      <w:r>
-        <w:rPr>
-          <w:rFonts w:ascii="Segoe UI" w:hAnsi="Segoe UI" w:cs="Segoe UI"/>
-          <w:color w:val="221F1F"/>
-          <w:sz w:val="22"/>
-          <w:szCs w:val="22"/>
-        </w:rPr>
-        <w:t xml:space="preserve">. </w:t>
+        <w:t>I</w:t>
+      </w:r>
+      <w:r>
+        <w:rPr>
+          <w:rFonts w:ascii="Segoe UI" w:hAnsi="Segoe UI" w:cs="Segoe UI"/>
+          <w:color w:val="221F1F"/>
+          <w:sz w:val="22"/>
+          <w:szCs w:val="22"/>
+        </w:rPr>
+        <w:t xml:space="preserve"> also</w:t>
+      </w:r>
+      <w:r>
+        <w:rPr>
+          <w:rFonts w:ascii="Segoe UI" w:hAnsi="Segoe UI" w:cs="Segoe UI"/>
+          <w:color w:val="221F1F"/>
+          <w:sz w:val="22"/>
+          <w:szCs w:val="22"/>
+        </w:rPr>
+        <w:t xml:space="preserve"> worked for Hatch Ltd. where my </w:t>
+      </w:r>
+      <w:r>
+        <w:rPr>
+          <w:rFonts w:ascii="Segoe UI" w:hAnsi="Segoe UI" w:cs="Segoe UI"/>
+          <w:color w:val="221F1F"/>
+          <w:sz w:val="22"/>
+          <w:szCs w:val="22"/>
+        </w:rPr>
+        <w:t>primary</w:t>
+      </w:r>
+      <w:r>
+        <w:rPr>
+          <w:rFonts w:ascii="Segoe UI" w:hAnsi="Segoe UI" w:cs="Segoe UI"/>
+          <w:color w:val="221F1F"/>
+          <w:sz w:val="22"/>
+          <w:szCs w:val="22"/>
+        </w:rPr>
+        <w:t xml:space="preserve"> responsibility was to </w:t>
+      </w:r>
+      <w:r>
+        <w:rPr>
+          <w:rFonts w:ascii="Segoe UI" w:hAnsi="Segoe UI" w:cs="Segoe UI"/>
+          <w:color w:val="221F1F"/>
+          <w:sz w:val="22"/>
+          <w:szCs w:val="22"/>
+        </w:rPr>
+        <w:t xml:space="preserve">perform traffic analysis using </w:t>
+      </w:r>
+      <w:r>
+        <w:rPr>
+          <w:rFonts w:ascii="Segoe UI" w:hAnsi="Segoe UI" w:cs="Segoe UI"/>
+          <w:color w:val="221F1F"/>
+          <w:sz w:val="22"/>
+          <w:szCs w:val="22"/>
+        </w:rPr>
+        <w:t>simulation software</w:t>
+      </w:r>
+      <w:r>
+        <w:rPr>
+          <w:rFonts w:ascii="Segoe UI" w:hAnsi="Segoe UI" w:cs="Segoe UI"/>
+          <w:color w:val="221F1F"/>
+          <w:sz w:val="22"/>
+          <w:szCs w:val="22"/>
+        </w:rPr>
+        <w:t xml:space="preserve">. The results of this analysis </w:t>
+      </w:r>
+      <w:r>
+        <w:rPr>
+          <w:rFonts w:ascii="Segoe UI" w:hAnsi="Segoe UI" w:cs="Segoe UI"/>
+          <w:color w:val="221F1F"/>
+          <w:sz w:val="22"/>
+          <w:szCs w:val="22"/>
+        </w:rPr>
+        <w:t>assisted in the planning and construction of Edmonton’s light rail transit system</w:t>
+      </w:r>
+      <w:r>
+        <w:rPr>
+          <w:rFonts w:ascii="Segoe UI" w:hAnsi="Segoe UI" w:cs="Segoe UI"/>
+          <w:color w:val="221F1F"/>
+          <w:sz w:val="22"/>
+          <w:szCs w:val="22"/>
+        </w:rPr>
+        <w:t>. This internship provided experience in the transportation industry and allowed me to work with people with varied technical backgrounds, which helped</w:t>
+      </w:r>
+      <w:r>
+        <w:rPr>
+          <w:rFonts w:ascii="Segoe UI" w:hAnsi="Segoe UI" w:cs="Segoe UI"/>
+          <w:color w:val="221F1F"/>
+          <w:sz w:val="22"/>
+          <w:szCs w:val="22"/>
+        </w:rPr>
+        <w:t xml:space="preserve"> me</w:t>
+      </w:r>
+      <w:r>
+        <w:rPr>
+          <w:rFonts w:ascii="Segoe UI" w:hAnsi="Segoe UI" w:cs="Segoe UI"/>
+          <w:color w:val="221F1F"/>
+          <w:sz w:val="22"/>
+          <w:szCs w:val="22"/>
+        </w:rPr>
+        <w:t xml:space="preserve"> learn to apply perspectives when considering how to solve an engineering problem</w:t>
+      </w:r>
+      <w:r>
+        <w:rPr>
+          <w:rFonts w:ascii="Segoe UI" w:hAnsi="Segoe UI" w:cs="Segoe UI"/>
+          <w:color w:val="221F1F"/>
+          <w:sz w:val="22"/>
+          <w:szCs w:val="22"/>
+        </w:rPr>
+        <w:t>:</w:t>
+      </w:r>
+      <w:r>
+        <w:rPr>
+          <w:rFonts w:ascii="Segoe UI" w:hAnsi="Segoe UI" w:cs="Segoe UI"/>
+          <w:color w:val="221F1F"/>
+          <w:sz w:val="22"/>
+          <w:szCs w:val="22"/>
+        </w:rPr>
+        <w:t xml:space="preserve"> a skill I believe will be valuable in this role.</w:t>
       </w:r>
     </w:p>
     <w:p>
       <w:pPr>
         <w:pStyle w:val="Default"/>
+        <w:spacing w:after="200"/>
+        <w:ind w:firstLine="720"/>
         <w:rPr>
           <w:rFonts w:ascii="Segoe UI" w:hAnsi="Segoe UI" w:cs="Segoe UI"/>
           <w:color w:val="221F1F"/>
@@ -428,272 +786,74 @@
           <w:szCs w:val="22"/>
         </w:rPr>
       </w:pPr>
+      <w:r>
+        <w:rPr>
+          <w:rFonts w:ascii="Segoe UI" w:hAnsi="Segoe UI" w:cs="Segoe UI"/>
+          <w:color w:val="221F1F"/>
+          <w:sz w:val="22"/>
+          <w:szCs w:val="22"/>
+        </w:rPr>
+        <w:t xml:space="preserve">While I currently reside in Calgary, Canada, I am </w:t>
+      </w:r>
+      <w:r>
+        <w:rPr>
+          <w:rFonts w:ascii="Segoe UI" w:hAnsi="Segoe UI" w:cs="Segoe UI"/>
+          <w:color w:val="221F1F"/>
+          <w:sz w:val="22"/>
+          <w:szCs w:val="22"/>
+        </w:rPr>
+        <w:t>happy</w:t>
+      </w:r>
+      <w:r>
+        <w:rPr>
+          <w:rFonts w:ascii="Segoe UI" w:hAnsi="Segoe UI" w:cs="Segoe UI"/>
+          <w:color w:val="221F1F"/>
+          <w:sz w:val="22"/>
+          <w:szCs w:val="22"/>
+        </w:rPr>
+        <w:t xml:space="preserve"> to relocate</w:t>
+      </w:r>
+      <w:r>
+        <w:rPr>
+          <w:rFonts w:ascii="Segoe UI" w:hAnsi="Segoe UI" w:cs="Segoe UI"/>
+          <w:color w:val="221F1F"/>
+          <w:sz w:val="22"/>
+          <w:szCs w:val="22"/>
+        </w:rPr>
+        <w:t xml:space="preserve"> to</w:t>
+      </w:r>
+      <w:r>
+        <w:rPr>
+          <w:rFonts w:ascii="Segoe UI" w:hAnsi="Segoe UI" w:cs="Segoe UI"/>
+          <w:color w:val="221F1F"/>
+          <w:sz w:val="22"/>
+          <w:szCs w:val="22"/>
+        </w:rPr>
+        <w:t xml:space="preserve"> most locations in Canada and the United States</w:t>
+      </w:r>
+      <w:r>
+        <w:rPr>
+          <w:rFonts w:ascii="Segoe UI" w:hAnsi="Segoe UI" w:cs="Segoe UI"/>
+          <w:color w:val="221F1F"/>
+          <w:sz w:val="22"/>
+          <w:szCs w:val="22"/>
+        </w:rPr>
+        <w:t>, and I am available for remote work</w:t>
+      </w:r>
+      <w:r>
+        <w:rPr>
+          <w:rFonts w:ascii="Segoe UI" w:hAnsi="Segoe UI" w:cs="Segoe UI"/>
+          <w:color w:val="221F1F"/>
+          <w:sz w:val="22"/>
+          <w:szCs w:val="22"/>
+        </w:rPr>
+        <w:t>.</w:t>
+      </w:r>
     </w:p>
     <w:p>
       <w:pPr>
         <w:pStyle w:val="Default"/>
-        <w:ind w:firstLine="720"/>
-        <w:rPr>
-          <w:rFonts w:ascii="Segoe UI" w:hAnsi="Segoe UI" w:cs="Segoe UI"/>
-          <w:color w:val="221F1F"/>
-          <w:sz w:val="22"/>
-          <w:szCs w:val="22"/>
-        </w:rPr>
-      </w:pPr>
-      <w:r>
-        <w:rPr>
-          <w:rFonts w:ascii="Segoe UI" w:hAnsi="Segoe UI" w:cs="Segoe UI"/>
-          <w:color w:val="221F1F"/>
-          <w:sz w:val="22"/>
-          <w:szCs w:val="22"/>
-        </w:rPr>
-        <w:t xml:space="preserve">During the summer of 2018, I worked for Hatch Ltd. as an intern where my </w:t>
-      </w:r>
-      <w:r>
-        <w:rPr>
-          <w:rFonts w:ascii="Segoe UI" w:hAnsi="Segoe UI" w:cs="Segoe UI"/>
-          <w:color w:val="221F1F"/>
-          <w:sz w:val="22"/>
-          <w:szCs w:val="22"/>
-        </w:rPr>
-        <w:t>primary</w:t>
-      </w:r>
-      <w:r>
-        <w:rPr>
-          <w:rFonts w:ascii="Segoe UI" w:hAnsi="Segoe UI" w:cs="Segoe UI"/>
-          <w:color w:val="221F1F"/>
-          <w:sz w:val="22"/>
-          <w:szCs w:val="22"/>
-        </w:rPr>
-        <w:t xml:space="preserve"> responsibility was to </w:t>
-      </w:r>
-      <w:r>
-        <w:rPr>
-          <w:rFonts w:ascii="Segoe UI" w:hAnsi="Segoe UI" w:cs="Segoe UI"/>
-          <w:color w:val="221F1F"/>
-          <w:sz w:val="22"/>
-          <w:szCs w:val="22"/>
-        </w:rPr>
-        <w:t xml:space="preserve">perform traffic analysis using </w:t>
-      </w:r>
-      <w:r>
-        <w:rPr>
-          <w:rFonts w:ascii="Segoe UI" w:hAnsi="Segoe UI" w:cs="Segoe UI"/>
-          <w:color w:val="221F1F"/>
-          <w:sz w:val="22"/>
-          <w:szCs w:val="22"/>
-        </w:rPr>
-        <w:t>simulation software</w:t>
-      </w:r>
-      <w:r>
-        <w:rPr>
-          <w:rFonts w:ascii="Segoe UI" w:hAnsi="Segoe UI" w:cs="Segoe UI"/>
-          <w:color w:val="221F1F"/>
-          <w:sz w:val="22"/>
-          <w:szCs w:val="22"/>
-        </w:rPr>
-        <w:t xml:space="preserve">. The results of this analysis </w:t>
-      </w:r>
-      <w:r>
-        <w:rPr>
-          <w:rFonts w:ascii="Segoe UI" w:hAnsi="Segoe UI" w:cs="Segoe UI"/>
-          <w:color w:val="221F1F"/>
-          <w:sz w:val="22"/>
-          <w:szCs w:val="22"/>
-        </w:rPr>
-        <w:t>assisted in the planning and construction of Edmonton’s light rail transit system</w:t>
-      </w:r>
-      <w:r>
-        <w:rPr>
-          <w:rFonts w:ascii="Segoe UI" w:hAnsi="Segoe UI" w:cs="Segoe UI"/>
-          <w:color w:val="221F1F"/>
-          <w:sz w:val="22"/>
-          <w:szCs w:val="22"/>
-        </w:rPr>
-        <w:t>. This internship provided experience in the transportation industry and allowed me to work with people with varied technical backgrounds, which helped</w:t>
-      </w:r>
-      <w:r>
-        <w:rPr>
-          <w:rFonts w:ascii="Segoe UI" w:hAnsi="Segoe UI" w:cs="Segoe UI"/>
-          <w:color w:val="221F1F"/>
-          <w:sz w:val="22"/>
-          <w:szCs w:val="22"/>
-        </w:rPr>
-        <w:t xml:space="preserve"> me</w:t>
-      </w:r>
-      <w:r>
-        <w:rPr>
-          <w:rFonts w:ascii="Segoe UI" w:hAnsi="Segoe UI" w:cs="Segoe UI"/>
-          <w:color w:val="221F1F"/>
-          <w:sz w:val="22"/>
-          <w:szCs w:val="22"/>
-        </w:rPr>
-        <w:t xml:space="preserve"> learn to apply perspectives when considering how to solve an engineering problem</w:t>
-      </w:r>
-      <w:r>
-        <w:rPr>
-          <w:rFonts w:ascii="Segoe UI" w:hAnsi="Segoe UI" w:cs="Segoe UI"/>
-          <w:color w:val="221F1F"/>
-          <w:sz w:val="22"/>
-          <w:szCs w:val="22"/>
-        </w:rPr>
-        <w:t>:</w:t>
-      </w:r>
-      <w:r>
-        <w:rPr>
-          <w:rFonts w:ascii="Segoe UI" w:hAnsi="Segoe UI" w:cs="Segoe UI"/>
-          <w:color w:val="221F1F"/>
-          <w:sz w:val="22"/>
-          <w:szCs w:val="22"/>
-        </w:rPr>
-        <w:t xml:space="preserve"> a skill I believe will be valuable in this role.</w:t>
-      </w:r>
-    </w:p>
-    <w:p>
-      <w:pPr>
-        <w:pStyle w:val="Default"/>
-        <w:rPr>
-          <w:rFonts w:ascii="Segoe UI" w:hAnsi="Segoe UI" w:cs="Segoe UI"/>
-          <w:color w:val="221F1F"/>
-          <w:sz w:val="22"/>
-          <w:szCs w:val="22"/>
-        </w:rPr>
-      </w:pPr>
-    </w:p>
-    <w:p>
-      <w:pPr>
-        <w:pStyle w:val="Default"/>
-        <w:ind w:firstLine="720"/>
-        <w:rPr>
-          <w:rFonts w:ascii="Segoe UI" w:hAnsi="Segoe UI" w:cs="Segoe UI"/>
-          <w:color w:val="221F1F"/>
-          <w:sz w:val="22"/>
-          <w:szCs w:val="22"/>
-        </w:rPr>
-      </w:pPr>
-      <w:r>
-        <w:rPr>
-          <w:rFonts w:ascii="Segoe UI" w:hAnsi="Segoe UI" w:cs="Segoe UI"/>
-          <w:color w:val="221F1F"/>
-          <w:sz w:val="22"/>
-          <w:szCs w:val="22"/>
-        </w:rPr>
-        <w:t xml:space="preserve">While I currently reside in Calgary, Canada, I am </w:t>
-      </w:r>
-      <w:r>
-        <w:rPr>
-          <w:rFonts w:ascii="Segoe UI" w:hAnsi="Segoe UI" w:cs="Segoe UI"/>
-          <w:color w:val="221F1F"/>
-          <w:sz w:val="22"/>
-          <w:szCs w:val="22"/>
-        </w:rPr>
-        <w:t>happy</w:t>
-      </w:r>
-      <w:r>
-        <w:rPr>
-          <w:rFonts w:ascii="Segoe UI" w:hAnsi="Segoe UI" w:cs="Segoe UI"/>
-          <w:color w:val="221F1F"/>
-          <w:sz w:val="22"/>
-          <w:szCs w:val="22"/>
-        </w:rPr>
-        <w:t xml:space="preserve"> to relocate</w:t>
-      </w:r>
-      <w:r>
-        <w:rPr>
-          <w:rFonts w:ascii="Segoe UI" w:hAnsi="Segoe UI" w:cs="Segoe UI"/>
-          <w:color w:val="221F1F"/>
-          <w:sz w:val="22"/>
-          <w:szCs w:val="22"/>
-        </w:rPr>
-        <w:t xml:space="preserve"> to</w:t>
-      </w:r>
-      <w:r>
-        <w:rPr>
-          <w:rFonts w:ascii="Segoe UI" w:hAnsi="Segoe UI" w:cs="Segoe UI"/>
-          <w:color w:val="221F1F"/>
-          <w:sz w:val="22"/>
-          <w:szCs w:val="22"/>
-        </w:rPr>
-        <w:t xml:space="preserve"> most locations in Canada and the United States</w:t>
-      </w:r>
-      <w:r>
-        <w:rPr>
-          <w:rFonts w:ascii="Segoe UI" w:hAnsi="Segoe UI" w:cs="Segoe UI"/>
-          <w:color w:val="221F1F"/>
-          <w:sz w:val="22"/>
-          <w:szCs w:val="22"/>
-        </w:rPr>
-        <w:t>, and I am available for remote work</w:t>
-      </w:r>
-      <w:r>
-        <w:rPr>
-          <w:rFonts w:ascii="Segoe UI" w:hAnsi="Segoe UI" w:cs="Segoe UI"/>
-          <w:color w:val="221F1F"/>
-          <w:sz w:val="22"/>
-          <w:szCs w:val="22"/>
-        </w:rPr>
-        <w:t xml:space="preserve">. If I am to work in the United States, I will require </w:t>
-      </w:r>
-      <w:r>
-        <w:rPr>
-          <w:rFonts w:ascii="Segoe UI" w:hAnsi="Segoe UI" w:cs="Segoe UI"/>
-          <w:color w:val="221F1F"/>
-          <w:sz w:val="22"/>
-          <w:szCs w:val="22"/>
-        </w:rPr>
-        <w:t xml:space="preserve">a TN </w:t>
-      </w:r>
-      <w:r>
-        <w:rPr>
-          <w:rFonts w:ascii="Segoe UI" w:hAnsi="Segoe UI" w:cs="Segoe UI"/>
-          <w:color w:val="221F1F"/>
-          <w:sz w:val="22"/>
-          <w:szCs w:val="22"/>
-        </w:rPr>
-        <w:t>visa</w:t>
-      </w:r>
-      <w:r>
-        <w:rPr>
-          <w:rFonts w:ascii="Segoe UI" w:hAnsi="Segoe UI" w:cs="Segoe UI"/>
-          <w:color w:val="221F1F"/>
-          <w:sz w:val="22"/>
-          <w:szCs w:val="22"/>
-        </w:rPr>
-        <w:t xml:space="preserve"> </w:t>
-      </w:r>
-      <w:r>
-        <w:rPr>
-          <w:rFonts w:ascii="Segoe UI" w:hAnsi="Segoe UI" w:cs="Segoe UI"/>
-          <w:color w:val="221F1F"/>
-          <w:sz w:val="22"/>
-          <w:szCs w:val="22"/>
-        </w:rPr>
-        <w:t xml:space="preserve">as a Canadian professional. </w:t>
-      </w:r>
-      <w:r>
-        <w:rPr>
-          <w:rFonts w:ascii="Segoe UI" w:hAnsi="Segoe UI" w:cs="Segoe UI"/>
-          <w:color w:val="221F1F"/>
-          <w:sz w:val="22"/>
-          <w:szCs w:val="22"/>
-        </w:rPr>
-        <w:t xml:space="preserve"> </w:t>
-      </w:r>
-    </w:p>
-    <w:p>
-      <w:pPr>
-        <w:pStyle w:val="Default"/>
-        <w:rPr>
-          <w:rFonts w:ascii="Segoe UI" w:hAnsi="Segoe UI" w:cs="Segoe UI"/>
-          <w:color w:val="221F1F"/>
-          <w:sz w:val="22"/>
-          <w:szCs w:val="22"/>
-        </w:rPr>
-      </w:pPr>
-    </w:p>
-    <w:p>
-      <w:pPr>
-        <w:pStyle w:val="Default"/>
+        <w:spacing w:after="200"/>
         <w:ind w:firstLine="720"/>
         <w:rPr>
           <w:rStyle w:val="Hyperlink"/>
@@ -771,16 +931,19 @@
           <w:szCs w:val="22"/>
         </w:rPr>
       </w:pPr>
+      <w:r>
+        <w:rPr>
+          <w:rFonts w:ascii="Segoe UI" w:hAnsi="Segoe UI" w:cs="Segoe UI"/>
+          <w:color w:val="221F1F"/>
+          <w:sz w:val="22"/>
+          <w:szCs w:val="22"/>
+        </w:rPr>
+        <w:t>Thank You,</w:t>
+      </w:r>
     </w:p>
     <w:p>
       <w:pPr>
         <w:pStyle w:val="Default"/>
-        <w:rPr>
-          <w:rFonts w:ascii="Segoe UI" w:hAnsi="Segoe UI" w:cs="Segoe UI"/>
-          <w:color w:val="221F1F"/>
-          <w:sz w:val="22"/>
-          <w:szCs w:val="22"/>
-        </w:rPr>
       </w:pPr>
       <w:r>
         <w:rPr>
@@ -789,30 +952,9 @@
           <w:sz w:val="22"/>
           <w:szCs w:val="22"/>
         </w:rPr>
-        <w:t>Thank You,</w:t>
+        <w:t>Aksh Ravishankar</w:t>
       </w:r>
     </w:p>
-    <w:p>
-      <w:pPr>
-        <w:pStyle w:val="Default"/>
-        <w:rPr>
-          <w:rFonts w:ascii="Segoe UI" w:hAnsi="Segoe UI" w:cs="Segoe UI"/>
-          <w:color w:val="221F1F"/>
-          <w:sz w:val="22"/>
-          <w:szCs w:val="22"/>
-        </w:rPr>
-      </w:pPr>
-      <w:r>
-        <w:rPr>
-          <w:rFonts w:ascii="Segoe UI" w:hAnsi="Segoe UI" w:cs="Segoe UI"/>
-          <w:color w:val="221F1F"/>
-          <w:sz w:val="22"/>
-          <w:szCs w:val="22"/>
-        </w:rPr>
-        <w:t>Aksh Ravishankar</w:t>
-      </w:r>
-    </w:p>
-    <w:p/>
     <w:sectPr>
       <w:headerReference w:type="default" r:id="rId7"/>
       <w:footerReference w:type="default" r:id="rId8"/>
@@ -827,7 +969,7 @@
 </file>
 
 <file path=word/endnotes.xml><?xml version="1.0" encoding="utf-8"?>
-<w:endnotes xmlns:wpc="http://schemas.microsoft.com/office/word/2010/wordprocessingCanvas" xmlns:cx="http://schemas.microsoft.com/office/drawing/2014/chartex" xmlns:cx1="http://schemas.microsoft.com/office/drawing/2015/9/8/chartex" xmlns:cx2="http://schemas.microsoft.com/office/drawing/2015/10/21/chartex" xmlns:cx3="http://schemas.microsoft.com/office/drawing/2016/5/9/chartex" xmlns:cx4="http://schemas.microsoft.com/office/drawing/2016/5/10/chartex" xmlns:cx5="http://schemas.microsoft.com/office/drawing/2016/5/11/chartex" xmlns:cx6="http://schemas.microsoft.com/office/drawing/2016/5/12/chartex" xmlns:cx7="http://schemas.microsoft.com/office/drawing/2016/5/13/chartex" xmlns:cx8="http://schemas.microsoft.com/office/drawing/2016/5/14/chartex" xmlns:mc="http://schemas.openxmlformats.org/markup-compatibility/2006" xmlns:aink="http://schemas.microsoft.com/office/drawing/2016/ink" xmlns:am3d="http://schemas.microsoft.com/office/drawing/2017/model3d" xmlns:o="urn:schemas-microsoft-com:office:office" xmlns:oel="http://schemas.microsoft.com/office/2019/extlst" xmlns:r="http://schemas.openxmlformats.org/officeDocument/2006/relationships" xmlns:m="http://schemas.openxmlformats.org/officeDocument/2006/math" xmlns:v="urn:schemas-microsoft-com:vml" xmlns:wp14="http://schemas.microsoft.com/office/word/2010/wordprocessingDrawing" xmlns:wp="http://schemas.openxmlformats.org/drawingml/2006/wordprocessingDrawing" xmlns:w10="urn:schemas-microsoft-com:office:word" xmlns:w="http://schemas.openxmlformats.org/wordprocessingml/2006/main" xmlns:w14="http://schemas.microsoft.com/office/word/2010/wordml" xmlns:w15="http://schemas.microsoft.com/office/word/2012/wordml" xmlns:w16cex="http://schemas.microsoft.com/office/word/2018/wordml/cex" xmlns:w16cid="http://schemas.microsoft.com/office/word/2016/wordml/cid" xmlns:w16="http://schemas.microsoft.com/office/word/2018/wordml" xmlns:w16du="http://schemas.microsoft.com/office/word/2023/wordml/word16du" xmlns:w16sdtdh="http://schemas.microsoft.com/office/word/2020/wordml/sdtdatahash" xmlns:w16se="http://schemas.microsoft.com/office/word/2015/wordml/symex" xmlns:wpg="http://schemas.microsoft.com/office/word/2010/wordprocessingGroup" xmlns:wpi="http://schemas.microsoft.com/office/word/2010/wordprocessingInk" xmlns:wne="http://schemas.microsoft.com/office/word/2006/wordml" xmlns:wps="http://schemas.microsoft.com/office/word/2010/wordprocessingShape" mc:Ignorable="w14 w15 w16se w16cid w16 w16cex w16sdtdh wp14">
+<w:endnotes xmlns:wpc="http://schemas.microsoft.com/office/word/2010/wordprocessingCanvas" xmlns:cx="http://schemas.microsoft.com/office/drawing/2014/chartex" xmlns:cx1="http://schemas.microsoft.com/office/drawing/2015/9/8/chartex" xmlns:cx2="http://schemas.microsoft.com/office/drawing/2015/10/21/chartex" xmlns:cx3="http://schemas.microsoft.com/office/drawing/2016/5/9/chartex" xmlns:cx4="http://schemas.microsoft.com/office/drawing/2016/5/10/chartex" xmlns:cx5="http://schemas.microsoft.com/office/drawing/2016/5/11/chartex" xmlns:cx6="http://schemas.microsoft.com/office/drawing/2016/5/12/chartex" xmlns:cx7="http://schemas.microsoft.com/office/drawing/2016/5/13/chartex" xmlns:cx8="http://schemas.microsoft.com/office/drawing/2016/5/14/chartex" xmlns:mc="http://schemas.openxmlformats.org/markup-compatibility/2006" xmlns:aink="http://schemas.microsoft.com/office/drawing/2016/ink" xmlns:am3d="http://schemas.microsoft.com/office/drawing/2017/model3d" xmlns:o="urn:schemas-microsoft-com:office:office" xmlns:oel="http://schemas.microsoft.com/office/2019/extlst" xmlns:r="http://schemas.openxmlformats.org/officeDocument/2006/relationships" xmlns:m="http://schemas.openxmlformats.org/officeDocument/2006/math" xmlns:v="urn:schemas-microsoft-com:vml" xmlns:wp14="http://schemas.microsoft.com/office/word/2010/wordprocessingDrawing" xmlns:wp="http://schemas.openxmlformats.org/drawingml/2006/wordprocessingDrawing" xmlns:w10="urn:schemas-microsoft-com:office:word" xmlns:w="http://schemas.openxmlformats.org/wordprocessingml/2006/main" xmlns:w14="http://schemas.microsoft.com/office/word/2010/wordml" xmlns:w15="http://schemas.microsoft.com/office/word/2012/wordml" xmlns:w16cex="http://schemas.microsoft.com/office/word/2018/wordml/cex" xmlns:w16cid="http://schemas.microsoft.com/office/word/2016/wordml/cid" xmlns:w16="http://schemas.microsoft.com/office/word/2018/wordml" xmlns:w16sdtdh="http://schemas.microsoft.com/office/word/2020/wordml/sdtdatahash" xmlns:w16se="http://schemas.microsoft.com/office/word/2015/wordml/symex" xmlns:wpg="http://schemas.microsoft.com/office/word/2010/wordprocessingGroup" xmlns:wpi="http://schemas.microsoft.com/office/word/2010/wordprocessingInk" xmlns:wne="http://schemas.microsoft.com/office/word/2006/wordml" xmlns:wps="http://schemas.microsoft.com/office/word/2010/wordprocessingShape" mc:Ignorable="w14 w15 w16se w16cid w16 w16cex w16sdtdh wp14">
   <w:endnote w:type="separator" w:id="-1">
     <w:p>
       <w:pPr>
@@ -852,7 +994,7 @@
 </file>
 
 <file path=word/footer1.xml><?xml version="1.0" encoding="utf-8"?>
-<w:ftr xmlns:wpc="http://schemas.microsoft.com/office/word/2010/wordprocessingCanvas" xmlns:cx="http://schemas.microsoft.com/office/drawing/2014/chartex" xmlns:cx1="http://schemas.microsoft.com/office/drawing/2015/9/8/chartex" xmlns:cx2="http://schemas.microsoft.com/office/drawing/2015/10/21/chartex" xmlns:cx3="http://schemas.microsoft.com/office/drawing/2016/5/9/chartex" xmlns:cx4="http://schemas.microsoft.com/office/drawing/2016/5/10/chartex" xmlns:cx5="http://schemas.microsoft.com/office/drawing/2016/5/11/chartex" xmlns:cx6="http://schemas.microsoft.com/office/drawing/2016/5/12/chartex" xmlns:cx7="http://schemas.microsoft.com/office/drawing/2016/5/13/chartex" xmlns:cx8="http://schemas.microsoft.com/office/drawing/2016/5/14/chartex" xmlns:mc="http://schemas.openxmlformats.org/markup-compatibility/2006" xmlns:aink="http://schemas.microsoft.com/office/drawing/2016/ink" xmlns:am3d="http://schemas.microsoft.com/office/drawing/2017/model3d" xmlns:o="urn:schemas-microsoft-com:office:office" xmlns:oel="http://schemas.microsoft.com/office/2019/extlst" xmlns:r="http://schemas.openxmlformats.org/officeDocument/2006/relationships" xmlns:m="http://schemas.openxmlformats.org/officeDocument/2006/math" xmlns:v="urn:schemas-microsoft-com:vml" xmlns:wp14="http://schemas.microsoft.com/office/word/2010/wordprocessingDrawing" xmlns:wp="http://schemas.openxmlformats.org/drawingml/2006/wordprocessingDrawing" xmlns:w10="urn:schemas-microsoft-com:office:word" xmlns:w="http://schemas.openxmlformats.org/wordprocessingml/2006/main" xmlns:w14="http://schemas.microsoft.com/office/word/2010/wordml" xmlns:w15="http://schemas.microsoft.com/office/word/2012/wordml" xmlns:w16cex="http://schemas.microsoft.com/office/word/2018/wordml/cex" xmlns:w16cid="http://schemas.microsoft.com/office/word/2016/wordml/cid" xmlns:w16="http://schemas.microsoft.com/office/word/2018/wordml" xmlns:w16du="http://schemas.microsoft.com/office/word/2023/wordml/word16du" xmlns:w16sdtdh="http://schemas.microsoft.com/office/word/2020/wordml/sdtdatahash" xmlns:w16se="http://schemas.microsoft.com/office/word/2015/wordml/symex" xmlns:wpg="http://schemas.microsoft.com/office/word/2010/wordprocessingGroup" xmlns:wpi="http://schemas.microsoft.com/office/word/2010/wordprocessingInk" xmlns:wne="http://schemas.microsoft.com/office/word/2006/wordml" xmlns:wps="http://schemas.microsoft.com/office/word/2010/wordprocessingShape" mc:Ignorable="w14 w15 w16se w16cid w16 w16cex w16sdtdh wp14">
+<w:ftr xmlns:wpc="http://schemas.microsoft.com/office/word/2010/wordprocessingCanvas" xmlns:cx="http://schemas.microsoft.com/office/drawing/2014/chartex" xmlns:cx1="http://schemas.microsoft.com/office/drawing/2015/9/8/chartex" xmlns:cx2="http://schemas.microsoft.com/office/drawing/2015/10/21/chartex" xmlns:cx3="http://schemas.microsoft.com/office/drawing/2016/5/9/chartex" xmlns:cx4="http://schemas.microsoft.com/office/drawing/2016/5/10/chartex" xmlns:cx5="http://schemas.microsoft.com/office/drawing/2016/5/11/chartex" xmlns:cx6="http://schemas.microsoft.com/office/drawing/2016/5/12/chartex" xmlns:cx7="http://schemas.microsoft.com/office/drawing/2016/5/13/chartex" xmlns:cx8="http://schemas.microsoft.com/office/drawing/2016/5/14/chartex" xmlns:mc="http://schemas.openxmlformats.org/markup-compatibility/2006" xmlns:aink="http://schemas.microsoft.com/office/drawing/2016/ink" xmlns:am3d="http://schemas.microsoft.com/office/drawing/2017/model3d" xmlns:o="urn:schemas-microsoft-com:office:office" xmlns:oel="http://schemas.microsoft.com/office/2019/extlst" xmlns:r="http://schemas.openxmlformats.org/officeDocument/2006/relationships" xmlns:m="http://schemas.openxmlformats.org/officeDocument/2006/math" xmlns:v="urn:schemas-microsoft-com:vml" xmlns:wp14="http://schemas.microsoft.com/office/word/2010/wordprocessingDrawing" xmlns:wp="http://schemas.openxmlformats.org/drawingml/2006/wordprocessingDrawing" xmlns:w10="urn:schemas-microsoft-com:office:word" xmlns:w="http://schemas.openxmlformats.org/wordprocessingml/2006/main" xmlns:w14="http://schemas.microsoft.com/office/word/2010/wordml" xmlns:w15="http://schemas.microsoft.com/office/word/2012/wordml" xmlns:w16cex="http://schemas.microsoft.com/office/word/2018/wordml/cex" xmlns:w16cid="http://schemas.microsoft.com/office/word/2016/wordml/cid" xmlns:w16="http://schemas.microsoft.com/office/word/2018/wordml" xmlns:w16sdtdh="http://schemas.microsoft.com/office/word/2020/wordml/sdtdatahash" xmlns:w16se="http://schemas.microsoft.com/office/word/2015/wordml/symex" xmlns:wpg="http://schemas.microsoft.com/office/word/2010/wordprocessingGroup" xmlns:wpi="http://schemas.microsoft.com/office/word/2010/wordprocessingInk" xmlns:wne="http://schemas.microsoft.com/office/word/2006/wordml" xmlns:wps="http://schemas.microsoft.com/office/word/2010/wordprocessingShape" mc:Ignorable="w14 w15 w16se w16cid w16 w16cex w16sdtdh wp14">
   <w:p>
     <w:pPr>
       <w:pStyle w:val="Footer"/>
@@ -863,7 +1005,7 @@
 </file>
 
 <file path=word/footnotes.xml><?xml version="1.0" encoding="utf-8"?>
-<w:footnotes xmlns:wpc="http://schemas.microsoft.com/office/word/2010/wordprocessingCanvas" xmlns:cx="http://schemas.microsoft.com/office/drawing/2014/chartex" xmlns:cx1="http://schemas.microsoft.com/office/drawing/2015/9/8/chartex" xmlns:cx2="http://schemas.microsoft.com/office/drawing/2015/10/21/chartex" xmlns:cx3="http://schemas.microsoft.com/office/drawing/2016/5/9/chartex" xmlns:cx4="http://schemas.microsoft.com/office/drawing/2016/5/10/chartex" xmlns:cx5="http://schemas.microsoft.com/office/drawing/2016/5/11/chartex" xmlns:cx6="http://schemas.microsoft.com/office/drawing/2016/5/12/chartex" xmlns:cx7="http://schemas.microsoft.com/office/drawing/2016/5/13/chartex" xmlns:cx8="http://schemas.microsoft.com/office/drawing/2016/5/14/chartex" xmlns:mc="http://schemas.openxmlformats.org/markup-compatibility/2006" xmlns:aink="http://schemas.microsoft.com/office/drawing/2016/ink" xmlns:am3d="http://schemas.microsoft.com/office/drawing/2017/model3d" xmlns:o="urn:schemas-microsoft-com:office:office" xmlns:oel="http://schemas.microsoft.com/office/2019/extlst" xmlns:r="http://schemas.openxmlformats.org/officeDocument/2006/relationships" xmlns:m="http://schemas.openxmlformats.org/officeDocument/2006/math" xmlns:v="urn:schemas-microsoft-com:vml" xmlns:wp14="http://schemas.microsoft.com/office/word/2010/wordprocessingDrawing" xmlns:wp="http://schemas.openxmlformats.org/drawingml/2006/wordprocessingDrawing" xmlns:w10="urn:schemas-microsoft-com:office:word" xmlns:w="http://schemas.openxmlformats.org/wordprocessingml/2006/main" xmlns:w14="http://schemas.microsoft.com/office/word/2010/wordml" xmlns:w15="http://schemas.microsoft.com/office/word/2012/wordml" xmlns:w16cex="http://schemas.microsoft.com/office/word/2018/wordml/cex" xmlns:w16cid="http://schemas.microsoft.com/office/word/2016/wordml/cid" xmlns:w16="http://schemas.microsoft.com/office/word/2018/wordml" xmlns:w16du="http://schemas.microsoft.com/office/word/2023/wordml/word16du" xmlns:w16sdtdh="http://schemas.microsoft.com/office/word/2020/wordml/sdtdatahash" xmlns:w16se="http://schemas.microsoft.com/office/word/2015/wordml/symex" xmlns:wpg="http://schemas.microsoft.com/office/word/2010/wordprocessingGroup" xmlns:wpi="http://schemas.microsoft.com/office/word/2010/wordprocessingInk" xmlns:wne="http://schemas.microsoft.com/office/word/2006/wordml" xmlns:wps="http://schemas.microsoft.com/office/word/2010/wordprocessingShape" mc:Ignorable="w14 w15 w16se w16cid w16 w16cex w16sdtdh wp14">
+<w:footnotes xmlns:wpc="http://schemas.microsoft.com/office/word/2010/wordprocessingCanvas" xmlns:cx="http://schemas.microsoft.com/office/drawing/2014/chartex" xmlns:cx1="http://schemas.microsoft.com/office/drawing/2015/9/8/chartex" xmlns:cx2="http://schemas.microsoft.com/office/drawing/2015/10/21/chartex" xmlns:cx3="http://schemas.microsoft.com/office/drawing/2016/5/9/chartex" xmlns:cx4="http://schemas.microsoft.com/office/drawing/2016/5/10/chartex" xmlns:cx5="http://schemas.microsoft.com/office/drawing/2016/5/11/chartex" xmlns:cx6="http://schemas.microsoft.com/office/drawing/2016/5/12/chartex" xmlns:cx7="http://schemas.microsoft.com/office/drawing/2016/5/13/chartex" xmlns:cx8="http://schemas.microsoft.com/office/drawing/2016/5/14/chartex" xmlns:mc="http://schemas.openxmlformats.org/markup-compatibility/2006" xmlns:aink="http://schemas.microsoft.com/office/drawing/2016/ink" xmlns:am3d="http://schemas.microsoft.com/office/drawing/2017/model3d" xmlns:o="urn:schemas-microsoft-com:office:office" xmlns:oel="http://schemas.microsoft.com/office/2019/extlst" xmlns:r="http://schemas.openxmlformats.org/officeDocument/2006/relationships" xmlns:m="http://schemas.openxmlformats.org/officeDocument/2006/math" xmlns:v="urn:schemas-microsoft-com:vml" xmlns:wp14="http://schemas.microsoft.com/office/word/2010/wordprocessingDrawing" xmlns:wp="http://schemas.openxmlformats.org/drawingml/2006/wordprocessingDrawing" xmlns:w10="urn:schemas-microsoft-com:office:word" xmlns:w="http://schemas.openxmlformats.org/wordprocessingml/2006/main" xmlns:w14="http://schemas.microsoft.com/office/word/2010/wordml" xmlns:w15="http://schemas.microsoft.com/office/word/2012/wordml" xmlns:w16cex="http://schemas.microsoft.com/office/word/2018/wordml/cex" xmlns:w16cid="http://schemas.microsoft.com/office/word/2016/wordml/cid" xmlns:w16="http://schemas.microsoft.com/office/word/2018/wordml" xmlns:w16sdtdh="http://schemas.microsoft.com/office/word/2020/wordml/sdtdatahash" xmlns:w16se="http://schemas.microsoft.com/office/word/2015/wordml/symex" xmlns:wpg="http://schemas.microsoft.com/office/word/2010/wordprocessingGroup" xmlns:wpi="http://schemas.microsoft.com/office/word/2010/wordprocessingInk" xmlns:wne="http://schemas.microsoft.com/office/word/2006/wordml" xmlns:wps="http://schemas.microsoft.com/office/word/2010/wordprocessingShape" mc:Ignorable="w14 w15 w16se w16cid w16 w16cex w16sdtdh wp14">
   <w:footnote w:type="separator" w:id="-1">
     <w:p>
       <w:pPr>
@@ -888,7 +1030,7 @@
 </file>
 
 <file path=word/header1.xml><?xml version="1.0" encoding="utf-8"?>
-<w:hdr xmlns:wpc="http://schemas.microsoft.com/office/word/2010/wordprocessingCanvas" xmlns:cx="http://schemas.microsoft.com/office/drawing/2014/chartex" xmlns:cx1="http://schemas.microsoft.com/office/drawing/2015/9/8/chartex" xmlns:cx2="http://schemas.microsoft.com/office/drawing/2015/10/21/chartex" xmlns:cx3="http://schemas.microsoft.com/office/drawing/2016/5/9/chartex" xmlns:cx4="http://schemas.microsoft.com/office/drawing/2016/5/10/chartex" xmlns:cx5="http://schemas.microsoft.com/office/drawing/2016/5/11/chartex" xmlns:cx6="http://schemas.microsoft.com/office/drawing/2016/5/12/chartex" xmlns:cx7="http://schemas.microsoft.com/office/drawing/2016/5/13/chartex" xmlns:cx8="http://schemas.microsoft.com/office/drawing/2016/5/14/chartex" xmlns:mc="http://schemas.openxmlformats.org/markup-compatibility/2006" xmlns:aink="http://schemas.microsoft.com/office/drawing/2016/ink" xmlns:am3d="http://schemas.microsoft.com/office/drawing/2017/model3d" xmlns:o="urn:schemas-microsoft-com:office:office" xmlns:oel="http://schemas.microsoft.com/office/2019/extlst" xmlns:r="http://schemas.openxmlformats.org/officeDocument/2006/relationships" xmlns:m="http://schemas.openxmlformats.org/officeDocument/2006/math" xmlns:v="urn:schemas-microsoft-com:vml" xmlns:wp14="http://schemas.microsoft.com/office/word/2010/wordprocessingDrawing" xmlns:wp="http://schemas.openxmlformats.org/drawingml/2006/wordprocessingDrawing" xmlns:w10="urn:schemas-microsoft-com:office:word" xmlns:w="http://schemas.openxmlformats.org/wordprocessingml/2006/main" xmlns:w14="http://schemas.microsoft.com/office/word/2010/wordml" xmlns:w15="http://schemas.microsoft.com/office/word/2012/wordml" xmlns:w16cex="http://schemas.microsoft.com/office/word/2018/wordml/cex" xmlns:w16cid="http://schemas.microsoft.com/office/word/2016/wordml/cid" xmlns:w16="http://schemas.microsoft.com/office/word/2018/wordml" xmlns:w16du="http://schemas.microsoft.com/office/word/2023/wordml/word16du" xmlns:w16sdtdh="http://schemas.microsoft.com/office/word/2020/wordml/sdtdatahash" xmlns:w16se="http://schemas.microsoft.com/office/word/2015/wordml/symex" xmlns:wpg="http://schemas.microsoft.com/office/word/2010/wordprocessingGroup" xmlns:wpi="http://schemas.microsoft.com/office/word/2010/wordprocessingInk" xmlns:wne="http://schemas.microsoft.com/office/word/2006/wordml" xmlns:wps="http://schemas.microsoft.com/office/word/2010/wordprocessingShape" mc:Ignorable="w14 w15 w16se w16cid w16 w16cex w16sdtdh wp14">
+<w:hdr xmlns:wpc="http://schemas.microsoft.com/office/word/2010/wordprocessingCanvas" xmlns:cx="http://schemas.microsoft.com/office/drawing/2014/chartex" xmlns:cx1="http://schemas.microsoft.com/office/drawing/2015/9/8/chartex" xmlns:cx2="http://schemas.microsoft.com/office/drawing/2015/10/21/chartex" xmlns:cx3="http://schemas.microsoft.com/office/drawing/2016/5/9/chartex" xmlns:cx4="http://schemas.microsoft.com/office/drawing/2016/5/10/chartex" xmlns:cx5="http://schemas.microsoft.com/office/drawing/2016/5/11/chartex" xmlns:cx6="http://schemas.microsoft.com/office/drawing/2016/5/12/chartex" xmlns:cx7="http://schemas.microsoft.com/office/drawing/2016/5/13/chartex" xmlns:cx8="http://schemas.microsoft.com/office/drawing/2016/5/14/chartex" xmlns:mc="http://schemas.openxmlformats.org/markup-compatibility/2006" xmlns:aink="http://schemas.microsoft.com/office/drawing/2016/ink" xmlns:am3d="http://schemas.microsoft.com/office/drawing/2017/model3d" xmlns:o="urn:schemas-microsoft-com:office:office" xmlns:oel="http://schemas.microsoft.com/office/2019/extlst" xmlns:r="http://schemas.openxmlformats.org/officeDocument/2006/relationships" xmlns:m="http://schemas.openxmlformats.org/officeDocument/2006/math" xmlns:v="urn:schemas-microsoft-com:vml" xmlns:wp14="http://schemas.microsoft.com/office/word/2010/wordprocessingDrawing" xmlns:wp="http://schemas.openxmlformats.org/drawingml/2006/wordprocessingDrawing" xmlns:w10="urn:schemas-microsoft-com:office:word" xmlns:w="http://schemas.openxmlformats.org/wordprocessingml/2006/main" xmlns:w14="http://schemas.microsoft.com/office/word/2010/wordml" xmlns:w15="http://schemas.microsoft.com/office/word/2012/wordml" xmlns:w16cex="http://schemas.microsoft.com/office/word/2018/wordml/cex" xmlns:w16cid="http://schemas.microsoft.com/office/word/2016/wordml/cid" xmlns:w16="http://schemas.microsoft.com/office/word/2018/wordml" xmlns:w16sdtdh="http://schemas.microsoft.com/office/word/2020/wordml/sdtdatahash" xmlns:w16se="http://schemas.microsoft.com/office/word/2015/wordml/symex" xmlns:wpg="http://schemas.microsoft.com/office/word/2010/wordprocessingGroup" xmlns:wpi="http://schemas.microsoft.com/office/word/2010/wordprocessingInk" xmlns:wne="http://schemas.microsoft.com/office/word/2006/wordml" xmlns:wps="http://schemas.microsoft.com/office/word/2010/wordprocessingShape" mc:Ignorable="w14 w15 w16se w16cid w16 w16cex w16sdtdh wp14">
   <w:p>
     <w:pPr>
       <w:pStyle w:val="Heading1"/>
@@ -981,7 +1123,7 @@
             </wp:anchor>
           </w:drawing>
         </mc:Choice>
-        <mc:Fallback>
+        <mc:Fallback xmlns:w16du="http://schemas.microsoft.com/office/word/2023/wordml/word16du">
           <w:pict>
             <v:rect w14:anchorId="62845BF2" id="Rectangle 9" o:spid="_x0000_s1026" alt="Rectangle" style="position:absolute;margin-left:30.75pt;margin-top:41.25pt;width:558pt;height:103.7pt;flip:x;z-index:-251655168;visibility:visible;mso-wrap-style:square;mso-width-percent:0;mso-height-percent:0;mso-wrap-distance-left:9pt;mso-wrap-distance-top:0;mso-wrap-distance-right:9pt;mso-wrap-distance-bottom:0;mso-position-horizontal:absolute;mso-position-horizontal-relative:page;mso-position-vertical:absolute;mso-position-vertical-relative:page;mso-width-percent:0;mso-height-percent:0;mso-width-relative:margin;mso-height-relative:margin;v-text-anchor:top" o:gfxdata="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" fillcolor="#a8d08d [1945]" stroked="f">
               <v:fill color2="#a8d08d [1945]" rotate="t" angle="270" colors="0 #607c4d;.5 #8cb372;1 #a8d689" focus="100%" type="gradient"/>
@@ -1058,7 +1200,7 @@
 </file>
 
 <file path=word/header2.xml><?xml version="1.0" encoding="utf-8"?>
-<w:hdr xmlns:wpc="http://schemas.microsoft.com/office/word/2010/wordprocessingCanvas" xmlns:cx="http://schemas.microsoft.com/office/drawing/2014/chartex" xmlns:cx1="http://schemas.microsoft.com/office/drawing/2015/9/8/chartex" xmlns:cx2="http://schemas.microsoft.com/office/drawing/2015/10/21/chartex" xmlns:cx3="http://schemas.microsoft.com/office/drawing/2016/5/9/chartex" xmlns:cx4="http://schemas.microsoft.com/office/drawing/2016/5/10/chartex" xmlns:cx5="http://schemas.microsoft.com/office/drawing/2016/5/11/chartex" xmlns:cx6="http://schemas.microsoft.com/office/drawing/2016/5/12/chartex" xmlns:cx7="http://schemas.microsoft.com/office/drawing/2016/5/13/chartex" xmlns:cx8="http://schemas.microsoft.com/office/drawing/2016/5/14/chartex" xmlns:mc="http://schemas.openxmlformats.org/markup-compatibility/2006" xmlns:aink="http://schemas.microsoft.com/office/drawing/2016/ink" xmlns:am3d="http://schemas.microsoft.com/office/drawing/2017/model3d" xmlns:o="urn:schemas-microsoft-com:office:office" xmlns:oel="http://schemas.microsoft.com/office/2019/extlst" xmlns:r="http://schemas.openxmlformats.org/officeDocument/2006/relationships" xmlns:m="http://schemas.openxmlformats.org/officeDocument/2006/math" xmlns:v="urn:schemas-microsoft-com:vml" xmlns:wp14="http://schemas.microsoft.com/office/word/2010/wordprocessingDrawing" xmlns:wp="http://schemas.openxmlformats.org/drawingml/2006/wordprocessingDrawing" xmlns:w10="urn:schemas-microsoft-com:office:word" xmlns:w="http://schemas.openxmlformats.org/wordprocessingml/2006/main" xmlns:w14="http://schemas.microsoft.com/office/word/2010/wordml" xmlns:w15="http://schemas.microsoft.com/office/word/2012/wordml" xmlns:w16cex="http://schemas.microsoft.com/office/word/2018/wordml/cex" xmlns:w16cid="http://schemas.microsoft.com/office/word/2016/wordml/cid" xmlns:w16="http://schemas.microsoft.com/office/word/2018/wordml" xmlns:w16du="http://schemas.microsoft.com/office/word/2023/wordml/word16du" xmlns:w16sdtdh="http://schemas.microsoft.com/office/word/2020/wordml/sdtdatahash" xmlns:w16se="http://schemas.microsoft.com/office/word/2015/wordml/symex" xmlns:wpg="http://schemas.microsoft.com/office/word/2010/wordprocessingGroup" xmlns:wpi="http://schemas.microsoft.com/office/word/2010/wordprocessingInk" xmlns:wne="http://schemas.microsoft.com/office/word/2006/wordml" xmlns:wps="http://schemas.microsoft.com/office/word/2010/wordprocessingShape" mc:Ignorable="w14 w15 w16se w16cid w16 w16cex w16sdtdh wp14">
+<w:hdr xmlns:wpc="http://schemas.microsoft.com/office/word/2010/wordprocessingCanvas" xmlns:cx="http://schemas.microsoft.com/office/drawing/2014/chartex" xmlns:cx1="http://schemas.microsoft.com/office/drawing/2015/9/8/chartex" xmlns:cx2="http://schemas.microsoft.com/office/drawing/2015/10/21/chartex" xmlns:cx3="http://schemas.microsoft.com/office/drawing/2016/5/9/chartex" xmlns:cx4="http://schemas.microsoft.com/office/drawing/2016/5/10/chartex" xmlns:cx5="http://schemas.microsoft.com/office/drawing/2016/5/11/chartex" xmlns:cx6="http://schemas.microsoft.com/office/drawing/2016/5/12/chartex" xmlns:cx7="http://schemas.microsoft.com/office/drawing/2016/5/13/chartex" xmlns:cx8="http://schemas.microsoft.com/office/drawing/2016/5/14/chartex" xmlns:mc="http://schemas.openxmlformats.org/markup-compatibility/2006" xmlns:aink="http://schemas.microsoft.com/office/drawing/2016/ink" xmlns:am3d="http://schemas.microsoft.com/office/drawing/2017/model3d" xmlns:o="urn:schemas-microsoft-com:office:office" xmlns:oel="http://schemas.microsoft.com/office/2019/extlst" xmlns:r="http://schemas.openxmlformats.org/officeDocument/2006/relationships" xmlns:m="http://schemas.openxmlformats.org/officeDocument/2006/math" xmlns:v="urn:schemas-microsoft-com:vml" xmlns:wp14="http://schemas.microsoft.com/office/word/2010/wordprocessingDrawing" xmlns:wp="http://schemas.openxmlformats.org/drawingml/2006/wordprocessingDrawing" xmlns:w10="urn:schemas-microsoft-com:office:word" xmlns:w="http://schemas.openxmlformats.org/wordprocessingml/2006/main" xmlns:w14="http://schemas.microsoft.com/office/word/2010/wordml" xmlns:w15="http://schemas.microsoft.com/office/word/2012/wordml" xmlns:w16cex="http://schemas.microsoft.com/office/word/2018/wordml/cex" xmlns:w16cid="http://schemas.microsoft.com/office/word/2016/wordml/cid" xmlns:w16="http://schemas.microsoft.com/office/word/2018/wordml" xmlns:w16sdtdh="http://schemas.microsoft.com/office/word/2020/wordml/sdtdatahash" xmlns:w16se="http://schemas.microsoft.com/office/word/2015/wordml/symex" xmlns:wpg="http://schemas.microsoft.com/office/word/2010/wordprocessingGroup" xmlns:wpi="http://schemas.microsoft.com/office/word/2010/wordprocessingInk" xmlns:wne="http://schemas.microsoft.com/office/word/2006/wordml" xmlns:wps="http://schemas.microsoft.com/office/word/2010/wordprocessingShape" mc:Ignorable="w14 w15 w16se w16cid w16 w16cex w16sdtdh wp14">
   <w:p>
     <w:pPr>
       <w:pStyle w:val="Heading1"/>
@@ -1151,7 +1293,7 @@
             </wp:anchor>
           </w:drawing>
         </mc:Choice>
-        <mc:Fallback>
+        <mc:Fallback xmlns:w16du="http://schemas.microsoft.com/office/word/2023/wordml/word16du">
           <w:pict>
             <v:rect w14:anchorId="234172DA" id="Rectangle 6" o:spid="_x0000_s1026" alt="Rectangle" style="position:absolute;margin-left:0;margin-top:51.75pt;width:558pt;height:103.5pt;flip:x;z-index:-251657216;visibility:visible;mso-wrap-style:square;mso-width-percent:0;mso-height-percent:0;mso-wrap-distance-left:9pt;mso-wrap-distance-top:0;mso-wrap-distance-right:9pt;mso-wrap-distance-bottom:0;mso-position-horizontal:center;mso-position-horizontal-relative:margin;mso-position-vertical:absolute;mso-position-vertical-relative:page;mso-width-percent:0;mso-height-percent:0;mso-width-relative:margin;mso-height-relative:margin;v-text-anchor:top" o:gfxdata="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" fillcolor="#d5dce4 [671]" stroked="f">
               <v:fill color2="#d5dce4 [671]" rotate="t" angle="90" colors="0 #7b8086;.5 #b3b9c1;1 #d5dce6" focus="100%" type="gradient"/>

</xml_diff>